<commit_message>
Revised the Glossary and Scope sections of this document to be up-to-date with what is defined in the SDD.
</commit_message>
<xml_diff>
--- a/documentation/CPE 656 - Train Monitor Project - System Test Plan.docx
+++ b/documentation/CPE 656 - Train Monitor Project - System Test Plan.docx
@@ -166,7 +166,7 @@
           <w:sz w:val="32"/>
           <w:szCs w:val="32"/>
         </w:rPr>
-        <w:t>Version 1.2</w:t>
+        <w:t>Version 1.3</w:t>
       </w:r>
     </w:p>
     <w:p>
@@ -195,7 +195,7 @@
           <w:rFonts w:ascii="Times New Roman" w:hAnsi="Times New Roman"/>
           <w:sz w:val="36"/>
         </w:rPr>
-        <w:t>12/01</w:t>
+        <w:t>12/04</w:t>
       </w:r>
       <w:r>
         <w:rPr>
@@ -239,6 +239,8 @@
         </w:rPr>
         <w:t>Rashad Madyun</w:t>
       </w:r>
+      <w:bookmarkStart w:id="0" w:name="_GoBack"/>
+      <w:bookmarkEnd w:id="0"/>
     </w:p>
     <w:p>
       <w:pPr>
@@ -279,8 +281,8 @@
           <w:rFonts w:ascii="Times New Roman" w:hAnsi="Times New Roman"/>
         </w:rPr>
       </w:pPr>
-      <w:bookmarkStart w:id="0" w:name="_Toc436716996"/>
-      <w:bookmarkStart w:id="1" w:name="_Toc436717845"/>
+      <w:bookmarkStart w:id="1" w:name="_Toc436716996"/>
+      <w:bookmarkStart w:id="2" w:name="_Toc437040985"/>
       <w:r>
         <w:rPr>
           <w:rFonts w:ascii="Times New Roman" w:hAnsi="Times New Roman"/>
@@ -288,8 +290,8 @@
         <w:lastRenderedPageBreak/>
         <w:t>Revision History</w:t>
       </w:r>
-      <w:bookmarkEnd w:id="0"/>
       <w:bookmarkEnd w:id="1"/>
+      <w:bookmarkEnd w:id="2"/>
     </w:p>
     <w:p>
       <w:pPr>
@@ -942,8 +944,6 @@
               </w:rPr>
               <w:t>Updated the requirements traceability matrix.</w:t>
             </w:r>
-            <w:bookmarkStart w:id="2" w:name="_GoBack"/>
-            <w:bookmarkEnd w:id="2"/>
           </w:p>
         </w:tc>
         <w:tc>
@@ -1003,6 +1003,12 @@
                 <w:rFonts w:ascii="Times New Roman" w:hAnsi="Times New Roman"/>
               </w:rPr>
             </w:pPr>
+            <w:r>
+              <w:rPr>
+                <w:rFonts w:ascii="Times New Roman" w:hAnsi="Times New Roman"/>
+              </w:rPr>
+              <w:t>1.3</w:t>
+            </w:r>
           </w:p>
         </w:tc>
         <w:tc>
@@ -1027,6 +1033,12 @@
                 <w:rFonts w:ascii="Times New Roman" w:hAnsi="Times New Roman"/>
               </w:rPr>
             </w:pPr>
+            <w:r>
+              <w:rPr>
+                <w:rFonts w:ascii="Times New Roman" w:hAnsi="Times New Roman"/>
+              </w:rPr>
+              <w:t>12/04/2015</w:t>
+            </w:r>
           </w:p>
         </w:tc>
         <w:tc>
@@ -1051,6 +1063,27 @@
                 <w:rFonts w:ascii="Times New Roman" w:hAnsi="Times New Roman"/>
               </w:rPr>
             </w:pPr>
+            <w:r>
+              <w:rPr>
+                <w:rFonts w:ascii="Times New Roman" w:hAnsi="Times New Roman"/>
+              </w:rPr>
+              <w:t>Updated the glossary with the latest information.</w:t>
+            </w:r>
+          </w:p>
+          <w:p>
+            <w:pPr>
+              <w:pStyle w:val="Normal1"/>
+              <w:widowControl w:val="0"/>
+              <w:rPr>
+                <w:rFonts w:ascii="Times New Roman" w:hAnsi="Times New Roman"/>
+              </w:rPr>
+            </w:pPr>
+            <w:r>
+              <w:rPr>
+                <w:rFonts w:ascii="Times New Roman" w:hAnsi="Times New Roman"/>
+              </w:rPr>
+              <w:t>Updated section describing the scope of the project.</w:t>
+            </w:r>
           </w:p>
         </w:tc>
         <w:tc>
@@ -1075,6 +1108,12 @@
                 <w:rFonts w:ascii="Times New Roman" w:hAnsi="Times New Roman"/>
               </w:rPr>
             </w:pPr>
+            <w:r>
+              <w:rPr>
+                <w:rFonts w:ascii="Times New Roman" w:hAnsi="Times New Roman"/>
+              </w:rPr>
+              <w:t>Corey Sanders</w:t>
+            </w:r>
           </w:p>
         </w:tc>
       </w:tr>
@@ -1690,7 +1729,7 @@
             </w:rPr>
             <w:fldChar w:fldCharType="separate"/>
           </w:r>
-          <w:hyperlink w:anchor="_Toc436717845" w:history="1">
+          <w:hyperlink w:anchor="_Toc437040985" w:history="1">
             <w:r>
               <w:rPr>
                 <w:rStyle w:val="Hyperlink"/>
@@ -1718,7 +1757,7 @@
                 <w:noProof/>
                 <w:webHidden/>
               </w:rPr>
-              <w:instrText xml:space="preserve"> PAGEREF _Toc436717845 \h </w:instrText>
+              <w:instrText xml:space="preserve"> PAGEREF _Toc437040985 \h </w:instrText>
             </w:r>
             <w:r>
               <w:rPr>
@@ -1761,7 +1800,7 @@
               <w:noProof/>
             </w:rPr>
           </w:pPr>
-          <w:hyperlink w:anchor="_Toc436717846" w:history="1">
+          <w:hyperlink w:anchor="_Toc437040986" w:history="1">
             <w:r>
               <w:rPr>
                 <w:rStyle w:val="Hyperlink"/>
@@ -1804,7 +1843,7 @@
                 <w:noProof/>
                 <w:webHidden/>
               </w:rPr>
-              <w:instrText xml:space="preserve"> PAGEREF _Toc436717846 \h </w:instrText>
+              <w:instrText xml:space="preserve"> PAGEREF _Toc437040986 \h </w:instrText>
             </w:r>
             <w:r>
               <w:rPr>
@@ -1824,7 +1863,7 @@
                 <w:noProof/>
                 <w:webHidden/>
               </w:rPr>
-              <w:t>4</w:t>
+              <w:t>6</w:t>
             </w:r>
             <w:r>
               <w:rPr>
@@ -1847,7 +1886,7 @@
               <w:noProof/>
             </w:rPr>
           </w:pPr>
-          <w:hyperlink w:anchor="_Toc436717847" w:history="1">
+          <w:hyperlink w:anchor="_Toc437040987" w:history="1">
             <w:r>
               <w:rPr>
                 <w:rStyle w:val="Hyperlink"/>
@@ -1890,7 +1929,7 @@
                 <w:noProof/>
                 <w:webHidden/>
               </w:rPr>
-              <w:instrText xml:space="preserve"> PAGEREF _Toc436717847 \h </w:instrText>
+              <w:instrText xml:space="preserve"> PAGEREF _Toc437040987 \h </w:instrText>
             </w:r>
             <w:r>
               <w:rPr>
@@ -1910,7 +1949,7 @@
                 <w:noProof/>
                 <w:webHidden/>
               </w:rPr>
-              <w:t>4</w:t>
+              <w:t>6</w:t>
             </w:r>
             <w:r>
               <w:rPr>
@@ -1933,7 +1972,7 @@
               <w:noProof/>
             </w:rPr>
           </w:pPr>
-          <w:hyperlink w:anchor="_Toc436717848" w:history="1">
+          <w:hyperlink w:anchor="_Toc437040988" w:history="1">
             <w:r>
               <w:rPr>
                 <w:rStyle w:val="Hyperlink"/>
@@ -1976,7 +2015,7 @@
                 <w:noProof/>
                 <w:webHidden/>
               </w:rPr>
-              <w:instrText xml:space="preserve"> PAGEREF _Toc436717848 \h </w:instrText>
+              <w:instrText xml:space="preserve"> PAGEREF _Toc437040988 \h </w:instrText>
             </w:r>
             <w:r>
               <w:rPr>
@@ -1996,7 +2035,7 @@
                 <w:noProof/>
                 <w:webHidden/>
               </w:rPr>
-              <w:t>5</w:t>
+              <w:t>7</w:t>
             </w:r>
             <w:r>
               <w:rPr>
@@ -2019,7 +2058,7 @@
               <w:noProof/>
             </w:rPr>
           </w:pPr>
-          <w:hyperlink w:anchor="_Toc436717849" w:history="1">
+          <w:hyperlink w:anchor="_Toc437040989" w:history="1">
             <w:r>
               <w:rPr>
                 <w:rStyle w:val="Hyperlink"/>
@@ -2062,7 +2101,7 @@
                 <w:noProof/>
                 <w:webHidden/>
               </w:rPr>
-              <w:instrText xml:space="preserve"> PAGEREF _Toc436717849 \h </w:instrText>
+              <w:instrText xml:space="preserve"> PAGEREF _Toc437040989 \h </w:instrText>
             </w:r>
             <w:r>
               <w:rPr>
@@ -2082,7 +2121,7 @@
                 <w:noProof/>
                 <w:webHidden/>
               </w:rPr>
-              <w:t>6</w:t>
+              <w:t>9</w:t>
             </w:r>
             <w:r>
               <w:rPr>
@@ -2105,7 +2144,7 @@
               <w:noProof/>
             </w:rPr>
           </w:pPr>
-          <w:hyperlink w:anchor="_Toc436717850" w:history="1">
+          <w:hyperlink w:anchor="_Toc437040990" w:history="1">
             <w:r>
               <w:rPr>
                 <w:rStyle w:val="Hyperlink"/>
@@ -2148,7 +2187,7 @@
                 <w:noProof/>
                 <w:webHidden/>
               </w:rPr>
-              <w:instrText xml:space="preserve"> PAGEREF _Toc436717850 \h </w:instrText>
+              <w:instrText xml:space="preserve"> PAGEREF _Toc437040990 \h </w:instrText>
             </w:r>
             <w:r>
               <w:rPr>
@@ -2168,7 +2207,7 @@
                 <w:noProof/>
                 <w:webHidden/>
               </w:rPr>
-              <w:t>7</w:t>
+              <w:t>9</w:t>
             </w:r>
             <w:r>
               <w:rPr>
@@ -2191,7 +2230,7 @@
               <w:noProof/>
             </w:rPr>
           </w:pPr>
-          <w:hyperlink w:anchor="_Toc436717851" w:history="1">
+          <w:hyperlink w:anchor="_Toc437040991" w:history="1">
             <w:r>
               <w:rPr>
                 <w:rStyle w:val="Hyperlink"/>
@@ -2234,7 +2273,7 @@
                 <w:noProof/>
                 <w:webHidden/>
               </w:rPr>
-              <w:instrText xml:space="preserve"> PAGEREF _Toc436717851 \h </w:instrText>
+              <w:instrText xml:space="preserve"> PAGEREF _Toc437040991 \h </w:instrText>
             </w:r>
             <w:r>
               <w:rPr>
@@ -2254,7 +2293,7 @@
                 <w:noProof/>
                 <w:webHidden/>
               </w:rPr>
-              <w:t>7</w:t>
+              <w:t>9</w:t>
             </w:r>
             <w:r>
               <w:rPr>
@@ -2277,7 +2316,7 @@
               <w:noProof/>
             </w:rPr>
           </w:pPr>
-          <w:hyperlink w:anchor="_Toc436717852" w:history="1">
+          <w:hyperlink w:anchor="_Toc437040992" w:history="1">
             <w:r>
               <w:rPr>
                 <w:rStyle w:val="Hyperlink"/>
@@ -2320,7 +2359,7 @@
                 <w:noProof/>
                 <w:webHidden/>
               </w:rPr>
-              <w:instrText xml:space="preserve"> PAGEREF _Toc436717852 \h </w:instrText>
+              <w:instrText xml:space="preserve"> PAGEREF _Toc437040992 \h </w:instrText>
             </w:r>
             <w:r>
               <w:rPr>
@@ -2340,7 +2379,7 @@
                 <w:noProof/>
                 <w:webHidden/>
               </w:rPr>
-              <w:t>7</w:t>
+              <w:t>10</w:t>
             </w:r>
             <w:r>
               <w:rPr>
@@ -2363,7 +2402,7 @@
               <w:noProof/>
             </w:rPr>
           </w:pPr>
-          <w:hyperlink w:anchor="_Toc436717853" w:history="1">
+          <w:hyperlink w:anchor="_Toc437040993" w:history="1">
             <w:r>
               <w:rPr>
                 <w:rStyle w:val="Hyperlink"/>
@@ -2406,7 +2445,7 @@
                 <w:noProof/>
                 <w:webHidden/>
               </w:rPr>
-              <w:instrText xml:space="preserve"> PAGEREF _Toc436717853 \h </w:instrText>
+              <w:instrText xml:space="preserve"> PAGEREF _Toc437040993 \h </w:instrText>
             </w:r>
             <w:r>
               <w:rPr>
@@ -2426,7 +2465,7 @@
                 <w:noProof/>
                 <w:webHidden/>
               </w:rPr>
-              <w:t>7</w:t>
+              <w:t>10</w:t>
             </w:r>
             <w:r>
               <w:rPr>
@@ -2449,7 +2488,7 @@
               <w:noProof/>
             </w:rPr>
           </w:pPr>
-          <w:hyperlink w:anchor="_Toc436717854" w:history="1">
+          <w:hyperlink w:anchor="_Toc437040994" w:history="1">
             <w:r>
               <w:rPr>
                 <w:rStyle w:val="Hyperlink"/>
@@ -2492,7 +2531,7 @@
                 <w:noProof/>
                 <w:webHidden/>
               </w:rPr>
-              <w:instrText xml:space="preserve"> PAGEREF _Toc436717854 \h </w:instrText>
+              <w:instrText xml:space="preserve"> PAGEREF _Toc437040994 \h </w:instrText>
             </w:r>
             <w:r>
               <w:rPr>
@@ -2512,7 +2551,7 @@
                 <w:noProof/>
                 <w:webHidden/>
               </w:rPr>
-              <w:t>8</w:t>
+              <w:t>11</w:t>
             </w:r>
             <w:r>
               <w:rPr>
@@ -2535,7 +2574,7 @@
               <w:noProof/>
             </w:rPr>
           </w:pPr>
-          <w:hyperlink w:anchor="_Toc436717855" w:history="1">
+          <w:hyperlink w:anchor="_Toc437040995" w:history="1">
             <w:r>
               <w:rPr>
                 <w:rStyle w:val="Hyperlink"/>
@@ -2578,7 +2617,7 @@
                 <w:noProof/>
                 <w:webHidden/>
               </w:rPr>
-              <w:instrText xml:space="preserve"> PAGEREF _Toc436717855 \h </w:instrText>
+              <w:instrText xml:space="preserve"> PAGEREF _Toc437040995 \h </w:instrText>
             </w:r>
             <w:r>
               <w:rPr>
@@ -2598,7 +2637,7 @@
                 <w:noProof/>
                 <w:webHidden/>
               </w:rPr>
-              <w:t>9</w:t>
+              <w:t>12</w:t>
             </w:r>
             <w:r>
               <w:rPr>
@@ -2621,7 +2660,7 @@
               <w:noProof/>
             </w:rPr>
           </w:pPr>
-          <w:hyperlink w:anchor="_Toc436717856" w:history="1">
+          <w:hyperlink w:anchor="_Toc437040996" w:history="1">
             <w:r>
               <w:rPr>
                 <w:rStyle w:val="Hyperlink"/>
@@ -2664,7 +2703,7 @@
                 <w:noProof/>
                 <w:webHidden/>
               </w:rPr>
-              <w:instrText xml:space="preserve"> PAGEREF _Toc436717856 \h </w:instrText>
+              <w:instrText xml:space="preserve"> PAGEREF _Toc437040996 \h </w:instrText>
             </w:r>
             <w:r>
               <w:rPr>
@@ -2684,7 +2723,7 @@
                 <w:noProof/>
                 <w:webHidden/>
               </w:rPr>
-              <w:t>9</w:t>
+              <w:t>12</w:t>
             </w:r>
             <w:r>
               <w:rPr>
@@ -2707,7 +2746,7 @@
               <w:noProof/>
             </w:rPr>
           </w:pPr>
-          <w:hyperlink w:anchor="_Toc436717857" w:history="1">
+          <w:hyperlink w:anchor="_Toc437040997" w:history="1">
             <w:r>
               <w:rPr>
                 <w:rStyle w:val="Hyperlink"/>
@@ -2750,7 +2789,7 @@
                 <w:noProof/>
                 <w:webHidden/>
               </w:rPr>
-              <w:instrText xml:space="preserve"> PAGEREF _Toc436717857 \h </w:instrText>
+              <w:instrText xml:space="preserve"> PAGEREF _Toc437040997 \h </w:instrText>
             </w:r>
             <w:r>
               <w:rPr>
@@ -2770,7 +2809,7 @@
                 <w:noProof/>
                 <w:webHidden/>
               </w:rPr>
-              <w:t>9</w:t>
+              <w:t>12</w:t>
             </w:r>
             <w:r>
               <w:rPr>
@@ -2793,7 +2832,7 @@
               <w:noProof/>
             </w:rPr>
           </w:pPr>
-          <w:hyperlink w:anchor="_Toc436717858" w:history="1">
+          <w:hyperlink w:anchor="_Toc437040998" w:history="1">
             <w:r>
               <w:rPr>
                 <w:rStyle w:val="Hyperlink"/>
@@ -2836,7 +2875,7 @@
                 <w:noProof/>
                 <w:webHidden/>
               </w:rPr>
-              <w:instrText xml:space="preserve"> PAGEREF _Toc436717858 \h </w:instrText>
+              <w:instrText xml:space="preserve"> PAGEREF _Toc437040998 \h </w:instrText>
             </w:r>
             <w:r>
               <w:rPr>
@@ -2856,7 +2895,7 @@
                 <w:noProof/>
                 <w:webHidden/>
               </w:rPr>
-              <w:t>10</w:t>
+              <w:t>13</w:t>
             </w:r>
             <w:r>
               <w:rPr>
@@ -2879,7 +2918,7 @@
               <w:noProof/>
             </w:rPr>
           </w:pPr>
-          <w:hyperlink w:anchor="_Toc436717859" w:history="1">
+          <w:hyperlink w:anchor="_Toc437040999" w:history="1">
             <w:r>
               <w:rPr>
                 <w:rStyle w:val="Hyperlink"/>
@@ -2922,7 +2961,7 @@
                 <w:noProof/>
                 <w:webHidden/>
               </w:rPr>
-              <w:instrText xml:space="preserve"> PAGEREF _Toc436717859 \h </w:instrText>
+              <w:instrText xml:space="preserve"> PAGEREF _Toc437040999 \h </w:instrText>
             </w:r>
             <w:r>
               <w:rPr>
@@ -2942,7 +2981,7 @@
                 <w:noProof/>
                 <w:webHidden/>
               </w:rPr>
-              <w:t>10</w:t>
+              <w:t>13</w:t>
             </w:r>
             <w:r>
               <w:rPr>
@@ -2965,7 +3004,7 @@
               <w:noProof/>
             </w:rPr>
           </w:pPr>
-          <w:hyperlink w:anchor="_Toc436717860" w:history="1">
+          <w:hyperlink w:anchor="_Toc437041000" w:history="1">
             <w:r>
               <w:rPr>
                 <w:rStyle w:val="Hyperlink"/>
@@ -3008,7 +3047,7 @@
                 <w:noProof/>
                 <w:webHidden/>
               </w:rPr>
-              <w:instrText xml:space="preserve"> PAGEREF _Toc436717860 \h </w:instrText>
+              <w:instrText xml:space="preserve"> PAGEREF _Toc437041000 \h </w:instrText>
             </w:r>
             <w:r>
               <w:rPr>
@@ -3028,7 +3067,7 @@
                 <w:noProof/>
                 <w:webHidden/>
               </w:rPr>
-              <w:t>10</w:t>
+              <w:t>13</w:t>
             </w:r>
             <w:r>
               <w:rPr>
@@ -3051,7 +3090,7 @@
               <w:noProof/>
             </w:rPr>
           </w:pPr>
-          <w:hyperlink w:anchor="_Toc436717861" w:history="1">
+          <w:hyperlink w:anchor="_Toc437041001" w:history="1">
             <w:r>
               <w:rPr>
                 <w:rStyle w:val="Hyperlink"/>
@@ -3094,7 +3133,7 @@
                 <w:noProof/>
                 <w:webHidden/>
               </w:rPr>
-              <w:instrText xml:space="preserve"> PAGEREF _Toc436717861 \h </w:instrText>
+              <w:instrText xml:space="preserve"> PAGEREF _Toc437041001 \h </w:instrText>
             </w:r>
             <w:r>
               <w:rPr>
@@ -3114,7 +3153,7 @@
                 <w:noProof/>
                 <w:webHidden/>
               </w:rPr>
-              <w:t>10</w:t>
+              <w:t>13</w:t>
             </w:r>
             <w:r>
               <w:rPr>
@@ -3137,7 +3176,7 @@
               <w:noProof/>
             </w:rPr>
           </w:pPr>
-          <w:hyperlink w:anchor="_Toc436717862" w:history="1">
+          <w:hyperlink w:anchor="_Toc437041002" w:history="1">
             <w:r>
               <w:rPr>
                 <w:rStyle w:val="Hyperlink"/>
@@ -3180,7 +3219,7 @@
                 <w:noProof/>
                 <w:webHidden/>
               </w:rPr>
-              <w:instrText xml:space="preserve"> PAGEREF _Toc436717862 \h </w:instrText>
+              <w:instrText xml:space="preserve"> PAGEREF _Toc437041002 \h </w:instrText>
             </w:r>
             <w:r>
               <w:rPr>
@@ -3200,7 +3239,7 @@
                 <w:noProof/>
                 <w:webHidden/>
               </w:rPr>
-              <w:t>10</w:t>
+              <w:t>13</w:t>
             </w:r>
             <w:r>
               <w:rPr>
@@ -3223,7 +3262,7 @@
               <w:noProof/>
             </w:rPr>
           </w:pPr>
-          <w:hyperlink w:anchor="_Toc436717863" w:history="1">
+          <w:hyperlink w:anchor="_Toc437041003" w:history="1">
             <w:r>
               <w:rPr>
                 <w:rStyle w:val="Hyperlink"/>
@@ -3266,7 +3305,7 @@
                 <w:noProof/>
                 <w:webHidden/>
               </w:rPr>
-              <w:instrText xml:space="preserve"> PAGEREF _Toc436717863 \h </w:instrText>
+              <w:instrText xml:space="preserve"> PAGEREF _Toc437041003 \h </w:instrText>
             </w:r>
             <w:r>
               <w:rPr>
@@ -3286,7 +3325,7 @@
                 <w:noProof/>
                 <w:webHidden/>
               </w:rPr>
-              <w:t>11</w:t>
+              <w:t>14</w:t>
             </w:r>
             <w:r>
               <w:rPr>
@@ -3309,7 +3348,7 @@
               <w:noProof/>
             </w:rPr>
           </w:pPr>
-          <w:hyperlink w:anchor="_Toc436717864" w:history="1">
+          <w:hyperlink w:anchor="_Toc437041004" w:history="1">
             <w:r>
               <w:rPr>
                 <w:rStyle w:val="Hyperlink"/>
@@ -3352,7 +3391,7 @@
                 <w:noProof/>
                 <w:webHidden/>
               </w:rPr>
-              <w:instrText xml:space="preserve"> PAGEREF _Toc436717864 \h </w:instrText>
+              <w:instrText xml:space="preserve"> PAGEREF _Toc437041004 \h </w:instrText>
             </w:r>
             <w:r>
               <w:rPr>
@@ -3372,7 +3411,7 @@
                 <w:noProof/>
                 <w:webHidden/>
               </w:rPr>
-              <w:t>11</w:t>
+              <w:t>14</w:t>
             </w:r>
             <w:r>
               <w:rPr>
@@ -3395,7 +3434,7 @@
               <w:noProof/>
             </w:rPr>
           </w:pPr>
-          <w:hyperlink w:anchor="_Toc436717865" w:history="1">
+          <w:hyperlink w:anchor="_Toc437041005" w:history="1">
             <w:r>
               <w:rPr>
                 <w:rStyle w:val="Hyperlink"/>
@@ -3438,7 +3477,7 @@
                 <w:noProof/>
                 <w:webHidden/>
               </w:rPr>
-              <w:instrText xml:space="preserve"> PAGEREF _Toc436717865 \h </w:instrText>
+              <w:instrText xml:space="preserve"> PAGEREF _Toc437041005 \h </w:instrText>
             </w:r>
             <w:r>
               <w:rPr>
@@ -3458,7 +3497,7 @@
                 <w:noProof/>
                 <w:webHidden/>
               </w:rPr>
-              <w:t>11</w:t>
+              <w:t>14</w:t>
             </w:r>
             <w:r>
               <w:rPr>
@@ -3481,7 +3520,7 @@
               <w:noProof/>
             </w:rPr>
           </w:pPr>
-          <w:hyperlink w:anchor="_Toc436717866" w:history="1">
+          <w:hyperlink w:anchor="_Toc437041006" w:history="1">
             <w:r>
               <w:rPr>
                 <w:rStyle w:val="Hyperlink"/>
@@ -3524,7 +3563,7 @@
                 <w:noProof/>
                 <w:webHidden/>
               </w:rPr>
-              <w:instrText xml:space="preserve"> PAGEREF _Toc436717866 \h </w:instrText>
+              <w:instrText xml:space="preserve"> PAGEREF _Toc437041006 \h </w:instrText>
             </w:r>
             <w:r>
               <w:rPr>
@@ -3544,7 +3583,7 @@
                 <w:noProof/>
                 <w:webHidden/>
               </w:rPr>
-              <w:t>11</w:t>
+              <w:t>14</w:t>
             </w:r>
             <w:r>
               <w:rPr>
@@ -3567,7 +3606,7 @@
               <w:noProof/>
             </w:rPr>
           </w:pPr>
-          <w:hyperlink w:anchor="_Toc436717867" w:history="1">
+          <w:hyperlink w:anchor="_Toc437041007" w:history="1">
             <w:r>
               <w:rPr>
                 <w:rStyle w:val="Hyperlink"/>
@@ -3610,7 +3649,7 @@
                 <w:noProof/>
                 <w:webHidden/>
               </w:rPr>
-              <w:instrText xml:space="preserve"> PAGEREF _Toc436717867 \h </w:instrText>
+              <w:instrText xml:space="preserve"> PAGEREF _Toc437041007 \h </w:instrText>
             </w:r>
             <w:r>
               <w:rPr>
@@ -3630,7 +3669,7 @@
                 <w:noProof/>
                 <w:webHidden/>
               </w:rPr>
-              <w:t>12</w:t>
+              <w:t>15</w:t>
             </w:r>
             <w:r>
               <w:rPr>
@@ -3653,7 +3692,7 @@
               <w:noProof/>
             </w:rPr>
           </w:pPr>
-          <w:hyperlink w:anchor="_Toc436717868" w:history="1">
+          <w:hyperlink w:anchor="_Toc437041008" w:history="1">
             <w:r>
               <w:rPr>
                 <w:rStyle w:val="Hyperlink"/>
@@ -3696,7 +3735,7 @@
                 <w:noProof/>
                 <w:webHidden/>
               </w:rPr>
-              <w:instrText xml:space="preserve"> PAGEREF _Toc436717868 \h </w:instrText>
+              <w:instrText xml:space="preserve"> PAGEREF _Toc437041008 \h </w:instrText>
             </w:r>
             <w:r>
               <w:rPr>
@@ -3716,7 +3755,7 @@
                 <w:noProof/>
                 <w:webHidden/>
               </w:rPr>
-              <w:t>12</w:t>
+              <w:t>15</w:t>
             </w:r>
             <w:r>
               <w:rPr>
@@ -3739,7 +3778,7 @@
               <w:noProof/>
             </w:rPr>
           </w:pPr>
-          <w:hyperlink w:anchor="_Toc436717869" w:history="1">
+          <w:hyperlink w:anchor="_Toc437041009" w:history="1">
             <w:r>
               <w:rPr>
                 <w:rStyle w:val="Hyperlink"/>
@@ -3782,7 +3821,7 @@
                 <w:noProof/>
                 <w:webHidden/>
               </w:rPr>
-              <w:instrText xml:space="preserve"> PAGEREF _Toc436717869 \h </w:instrText>
+              <w:instrText xml:space="preserve"> PAGEREF _Toc437041009 \h </w:instrText>
             </w:r>
             <w:r>
               <w:rPr>
@@ -3802,7 +3841,7 @@
                 <w:noProof/>
                 <w:webHidden/>
               </w:rPr>
-              <w:t>13</w:t>
+              <w:t>16</w:t>
             </w:r>
             <w:r>
               <w:rPr>
@@ -3825,7 +3864,7 @@
               <w:noProof/>
             </w:rPr>
           </w:pPr>
-          <w:hyperlink w:anchor="_Toc436717870" w:history="1">
+          <w:hyperlink w:anchor="_Toc437041010" w:history="1">
             <w:r>
               <w:rPr>
                 <w:rStyle w:val="Hyperlink"/>
@@ -3868,7 +3907,7 @@
                 <w:noProof/>
                 <w:webHidden/>
               </w:rPr>
-              <w:instrText xml:space="preserve"> PAGEREF _Toc436717870 \h </w:instrText>
+              <w:instrText xml:space="preserve"> PAGEREF _Toc437041010 \h </w:instrText>
             </w:r>
             <w:r>
               <w:rPr>
@@ -3888,7 +3927,7 @@
                 <w:noProof/>
                 <w:webHidden/>
               </w:rPr>
-              <w:t>13</w:t>
+              <w:t>16</w:t>
             </w:r>
             <w:r>
               <w:rPr>
@@ -3911,7 +3950,7 @@
               <w:noProof/>
             </w:rPr>
           </w:pPr>
-          <w:hyperlink w:anchor="_Toc436717871" w:history="1">
+          <w:hyperlink w:anchor="_Toc437041011" w:history="1">
             <w:r>
               <w:rPr>
                 <w:rStyle w:val="Hyperlink"/>
@@ -3954,7 +3993,7 @@
                 <w:noProof/>
                 <w:webHidden/>
               </w:rPr>
-              <w:instrText xml:space="preserve"> PAGEREF _Toc436717871 \h </w:instrText>
+              <w:instrText xml:space="preserve"> PAGEREF _Toc437041011 \h </w:instrText>
             </w:r>
             <w:r>
               <w:rPr>
@@ -3974,7 +4013,7 @@
                 <w:noProof/>
                 <w:webHidden/>
               </w:rPr>
-              <w:t>13</w:t>
+              <w:t>16</w:t>
             </w:r>
             <w:r>
               <w:rPr>
@@ -3997,7 +4036,7 @@
               <w:noProof/>
             </w:rPr>
           </w:pPr>
-          <w:hyperlink w:anchor="_Toc436717872" w:history="1">
+          <w:hyperlink w:anchor="_Toc437041012" w:history="1">
             <w:r>
               <w:rPr>
                 <w:rStyle w:val="Hyperlink"/>
@@ -4040,7 +4079,7 @@
                 <w:noProof/>
                 <w:webHidden/>
               </w:rPr>
-              <w:instrText xml:space="preserve"> PAGEREF _Toc436717872 \h </w:instrText>
+              <w:instrText xml:space="preserve"> PAGEREF _Toc437041012 \h </w:instrText>
             </w:r>
             <w:r>
               <w:rPr>
@@ -4060,7 +4099,7 @@
                 <w:noProof/>
                 <w:webHidden/>
               </w:rPr>
-              <w:t>13</w:t>
+              <w:t>16</w:t>
             </w:r>
             <w:r>
               <w:rPr>
@@ -4083,7 +4122,7 @@
               <w:noProof/>
             </w:rPr>
           </w:pPr>
-          <w:hyperlink w:anchor="_Toc436717873" w:history="1">
+          <w:hyperlink w:anchor="_Toc437041013" w:history="1">
             <w:r>
               <w:rPr>
                 <w:rStyle w:val="Hyperlink"/>
@@ -4126,7 +4165,7 @@
                 <w:noProof/>
                 <w:webHidden/>
               </w:rPr>
-              <w:instrText xml:space="preserve"> PAGEREF _Toc436717873 \h </w:instrText>
+              <w:instrText xml:space="preserve"> PAGEREF _Toc437041013 \h </w:instrText>
             </w:r>
             <w:r>
               <w:rPr>
@@ -4146,7 +4185,7 @@
                 <w:noProof/>
                 <w:webHidden/>
               </w:rPr>
-              <w:t>14</w:t>
+              <w:t>17</w:t>
             </w:r>
             <w:r>
               <w:rPr>
@@ -4169,7 +4208,7 @@
               <w:noProof/>
             </w:rPr>
           </w:pPr>
-          <w:hyperlink w:anchor="_Toc436717874" w:history="1">
+          <w:hyperlink w:anchor="_Toc437041014" w:history="1">
             <w:r>
               <w:rPr>
                 <w:rStyle w:val="Hyperlink"/>
@@ -4212,7 +4251,7 @@
                 <w:noProof/>
                 <w:webHidden/>
               </w:rPr>
-              <w:instrText xml:space="preserve"> PAGEREF _Toc436717874 \h </w:instrText>
+              <w:instrText xml:space="preserve"> PAGEREF _Toc437041014 \h </w:instrText>
             </w:r>
             <w:r>
               <w:rPr>
@@ -4232,7 +4271,7 @@
                 <w:noProof/>
                 <w:webHidden/>
               </w:rPr>
-              <w:t>14</w:t>
+              <w:t>17</w:t>
             </w:r>
             <w:r>
               <w:rPr>
@@ -4255,7 +4294,7 @@
               <w:noProof/>
             </w:rPr>
           </w:pPr>
-          <w:hyperlink w:anchor="_Toc436717875" w:history="1">
+          <w:hyperlink w:anchor="_Toc437041015" w:history="1">
             <w:r>
               <w:rPr>
                 <w:rStyle w:val="Hyperlink"/>
@@ -4298,7 +4337,7 @@
                 <w:noProof/>
                 <w:webHidden/>
               </w:rPr>
-              <w:instrText xml:space="preserve"> PAGEREF _Toc436717875 \h </w:instrText>
+              <w:instrText xml:space="preserve"> PAGEREF _Toc437041015 \h </w:instrText>
             </w:r>
             <w:r>
               <w:rPr>
@@ -4318,7 +4357,7 @@
                 <w:noProof/>
                 <w:webHidden/>
               </w:rPr>
-              <w:t>14</w:t>
+              <w:t>17</w:t>
             </w:r>
             <w:r>
               <w:rPr>
@@ -4341,7 +4380,7 @@
               <w:noProof/>
             </w:rPr>
           </w:pPr>
-          <w:hyperlink w:anchor="_Toc436717876" w:history="1">
+          <w:hyperlink w:anchor="_Toc437041016" w:history="1">
             <w:r>
               <w:rPr>
                 <w:rStyle w:val="Hyperlink"/>
@@ -4384,7 +4423,7 @@
                 <w:noProof/>
                 <w:webHidden/>
               </w:rPr>
-              <w:instrText xml:space="preserve"> PAGEREF _Toc436717876 \h </w:instrText>
+              <w:instrText xml:space="preserve"> PAGEREF _Toc437041016 \h </w:instrText>
             </w:r>
             <w:r>
               <w:rPr>
@@ -4404,7 +4443,7 @@
                 <w:noProof/>
                 <w:webHidden/>
               </w:rPr>
-              <w:t>15</w:t>
+              <w:t>18</w:t>
             </w:r>
             <w:r>
               <w:rPr>
@@ -4427,7 +4466,7 @@
               <w:noProof/>
             </w:rPr>
           </w:pPr>
-          <w:hyperlink w:anchor="_Toc436717877" w:history="1">
+          <w:hyperlink w:anchor="_Toc437041017" w:history="1">
             <w:r>
               <w:rPr>
                 <w:rStyle w:val="Hyperlink"/>
@@ -4470,7 +4509,7 @@
                 <w:noProof/>
                 <w:webHidden/>
               </w:rPr>
-              <w:instrText xml:space="preserve"> PAGEREF _Toc436717877 \h </w:instrText>
+              <w:instrText xml:space="preserve"> PAGEREF _Toc437041017 \h </w:instrText>
             </w:r>
             <w:r>
               <w:rPr>
@@ -4490,7 +4529,7 @@
                 <w:noProof/>
                 <w:webHidden/>
               </w:rPr>
-              <w:t>15</w:t>
+              <w:t>18</w:t>
             </w:r>
             <w:r>
               <w:rPr>
@@ -4529,7 +4568,6 @@
         </w:rPr>
       </w:pPr>
       <w:bookmarkStart w:id="3" w:name="_Toc436716998"/>
-      <w:bookmarkStart w:id="4" w:name="_Toc436717846"/>
       <w:r>
         <w:rPr>
           <w:rFonts w:ascii="Times New Roman" w:hAnsi="Times New Roman"/>
@@ -4544,6 +4582,7 @@
           <w:rFonts w:ascii="Times New Roman" w:hAnsi="Times New Roman"/>
         </w:rPr>
       </w:pPr>
+      <w:bookmarkStart w:id="4" w:name="_Toc437040986"/>
       <w:r>
         <w:rPr>
           <w:rFonts w:ascii="Times New Roman" w:hAnsi="Times New Roman"/>
@@ -4595,41 +4634,40 @@
           <w:rFonts w:ascii="Times New Roman" w:hAnsi="Times New Roman"/>
         </w:rPr>
       </w:pPr>
-      <w:bookmarkStart w:id="5" w:name="_Toc436717847"/>
-      <w:bookmarkStart w:id="6" w:name="_Toc436716999"/>
+      <w:bookmarkStart w:id="5" w:name="_Toc436716999"/>
+      <w:bookmarkStart w:id="6" w:name="_Toc437040987"/>
       <w:r>
         <w:rPr>
           <w:rFonts w:ascii="Times New Roman" w:hAnsi="Times New Roman"/>
         </w:rPr>
         <w:t>Scope</w:t>
       </w:r>
-      <w:bookmarkEnd w:id="5"/>
-    </w:p>
-    <w:p>
-      <w:pPr>
-        <w:pStyle w:val="Normal1"/>
-        <w:rPr>
-          <w:rFonts w:ascii="Times New Roman" w:hAnsi="Times New Roman"/>
-        </w:rPr>
-      </w:pPr>
-    </w:p>
-    <w:p>
-      <w:pPr>
-        <w:pStyle w:val="Normal1"/>
-        <w:rPr>
-          <w:rFonts w:ascii="Times New Roman" w:hAnsi="Times New Roman"/>
-        </w:rPr>
-      </w:pPr>
-      <w:r>
-        <w:rPr>
-          <w:rFonts w:ascii="Times New Roman" w:hAnsi="Times New Roman"/>
+      <w:bookmarkEnd w:id="6"/>
+    </w:p>
+    <w:p>
+      <w:pPr>
+        <w:pStyle w:val="Normal1"/>
+        <w:rPr>
+          <w:rFonts w:ascii="Times New Roman" w:hAnsi="Times New Roman"/>
+        </w:rPr>
+      </w:pPr>
+    </w:p>
+    <w:p>
+      <w:pPr>
+        <w:pStyle w:val="Normal1"/>
+        <w:rPr>
+          <w:rFonts w:ascii="Times New Roman" w:hAnsi="Times New Roman"/>
+        </w:rPr>
+      </w:pPr>
+      <w:r>
+        <w:rPr>
           <w:noProof/>
         </w:rPr>
         <w:drawing>
-          <wp:inline distT="0" distB="0" distL="0" distR="0" wp14:anchorId="78A686B5" wp14:editId="278AC019">
-            <wp:extent cx="5943600" cy="4406900"/>
+          <wp:inline distT="0" distB="0" distL="0" distR="0" wp14:anchorId="29744536" wp14:editId="6C8FF079">
+            <wp:extent cx="5943600" cy="4271010"/>
             <wp:effectExtent l="0" t="0" r="0" b="0"/>
-            <wp:docPr id="2" name="Picture 2"/>
+            <wp:docPr id="47" name="Picture 47"/>
             <wp:cNvGraphicFramePr>
               <a:graphicFrameLocks xmlns:a="http://schemas.openxmlformats.org/drawingml/2006/main" noChangeAspect="1"/>
             </wp:cNvGraphicFramePr>
@@ -4658,7 +4696,7 @@
                   <pic:spPr bwMode="auto">
                     <a:xfrm>
                       <a:off x="0" y="0"/>
-                      <a:ext cx="5943600" cy="4406900"/>
+                      <a:ext cx="5943600" cy="4271010"/>
                     </a:xfrm>
                     <a:prstGeom prst="rect">
                       <a:avLst/>
@@ -4678,6 +4716,7 @@
     <w:p>
       <w:pPr>
         <w:pStyle w:val="Caption"/>
+        <w:jc w:val="center"/>
         <w:rPr>
           <w:rFonts w:ascii="Times New Roman" w:hAnsi="Times New Roman"/>
         </w:rPr>
@@ -4738,13 +4777,6 @@
           <w:rFonts w:ascii="Times New Roman" w:eastAsia="Calibri" w:hAnsi="Times New Roman"/>
         </w:rPr>
       </w:pPr>
-      <w:r>
-        <w:rPr>
-          <w:rFonts w:ascii="Times New Roman" w:eastAsia="Calibri" w:hAnsi="Times New Roman"/>
-        </w:rPr>
-        <w:lastRenderedPageBreak/>
-        <w:t>Train Trax's primary purpose is to estimate the position of each train operating along the Positive Train Control Test Bed accurately enough to allow Train Operators schedule trains to run close enough to operation on the same section of track with minimal risk of collision. Additionally, Train Trax provides a means for Train Operators to easily control switches on the train track without the need to using any additional train control software. Train Trax is only a monitor for trains, not train control software. Train Trax consists of hardware that is equipped onto either the train engine or rail cars to measure train movement, software that will run on existing equipment within the department to graphically display train positions and to control movement. Furthermore, the development team is to assist the department with any modifications necessary to the Positive Train Control Test Bed to support proper operation of Train Trax, including the placement of markers on the track at pre-designated locations.</w:t>
-      </w:r>
     </w:p>
     <w:p>
       <w:pPr>
@@ -4760,6 +4792,41 @@
         <w:rPr>
           <w:rFonts w:ascii="Times New Roman" w:eastAsia="Calibri" w:hAnsi="Times New Roman"/>
         </w:rPr>
+        <w:lastRenderedPageBreak/>
+        <w:t>Train Trax's primary purpose is to estimate the position of each train operating along the Positive Train Control Test Bed accurately enough to allow Train Operators schedule trains to run close enough to operation on the same section of track with minimal risk of collision. Additionally, Train Trax provides a means for Train Operators to easily control switches on the train track without the need to using any additional train control software. Train Trax is only a monitor for trains, not train control software. Furthermore, the development team is to assist the department with any modifications necessary to the Positive Train Control Test Bed to support proper operation of Train Trax, including the placement of markers on the track at pre-designated locations.</w:t>
+      </w:r>
+    </w:p>
+    <w:p>
+      <w:pPr>
+        <w:tabs>
+          <w:tab w:val="left" w:pos="1520"/>
+        </w:tabs>
+        <w:ind w:firstLine="475"/>
+        <w:rPr>
+          <w:rFonts w:ascii="Times New Roman" w:eastAsia="Calibri" w:hAnsi="Times New Roman"/>
+        </w:rPr>
+      </w:pPr>
+      <w:r>
+        <w:rPr>
+          <w:rFonts w:ascii="Times New Roman" w:eastAsia="Calibri" w:hAnsi="Times New Roman"/>
+        </w:rPr>
+        <w:t xml:space="preserve">Train Trax consists of hardware that is equipped on either the train engine or rail cars to measure train movement. It also consists of software that will run on existing equipment within the department to graphically display train positions and to control movement. </w:t>
+      </w:r>
+    </w:p>
+    <w:p>
+      <w:pPr>
+        <w:tabs>
+          <w:tab w:val="left" w:pos="1520"/>
+        </w:tabs>
+        <w:ind w:firstLine="475"/>
+        <w:rPr>
+          <w:rFonts w:ascii="Times New Roman" w:eastAsia="Calibri" w:hAnsi="Times New Roman"/>
+        </w:rPr>
+      </w:pPr>
+      <w:r>
+        <w:rPr>
+          <w:rFonts w:ascii="Times New Roman" w:eastAsia="Calibri" w:hAnsi="Times New Roman"/>
+        </w:rPr>
         <w:t xml:space="preserve">As shown in </w:t>
       </w:r>
       <w:r>
@@ -4772,49 +4839,49 @@
         <w:rPr>
           <w:rFonts w:ascii="Times New Roman" w:eastAsia="Calibri" w:hAnsi="Times New Roman"/>
         </w:rPr>
-        <w:instrText xml:space="preserve"> REF _Ref436717482 \h </w:instrText>
+        <w:instrText xml:space="preserve"> REF _Ref436717482 \h  \* MERGEFORMAT </w:instrText>
       </w:r>
       <w:r>
         <w:rPr>
           <w:rFonts w:ascii="Times New Roman" w:eastAsia="Calibri" w:hAnsi="Times New Roman"/>
         </w:rPr>
-        <w:instrText xml:space="preserve"> \* MERGEFORMAT </w:instrText>
       </w:r>
       <w:r>
         <w:rPr>
           <w:rFonts w:ascii="Times New Roman" w:eastAsia="Calibri" w:hAnsi="Times New Roman"/>
         </w:rPr>
+        <w:fldChar w:fldCharType="separate"/>
+      </w:r>
+      <w:r>
+        <w:rPr>
+          <w:rFonts w:ascii="Times New Roman" w:hAnsi="Times New Roman"/>
+        </w:rPr>
+        <w:t xml:space="preserve">Figure </w:t>
+      </w:r>
+      <w:r>
+        <w:rPr>
+          <w:rFonts w:ascii="Times New Roman" w:hAnsi="Times New Roman"/>
+          <w:noProof/>
+        </w:rPr>
+        <w:t>1</w:t>
       </w:r>
       <w:r>
         <w:rPr>
           <w:rFonts w:ascii="Times New Roman" w:eastAsia="Calibri" w:hAnsi="Times New Roman"/>
         </w:rPr>
-        <w:fldChar w:fldCharType="separate"/>
-      </w:r>
-      <w:r>
-        <w:rPr>
-          <w:rFonts w:ascii="Times New Roman" w:hAnsi="Times New Roman"/>
-        </w:rPr>
-        <w:t xml:space="preserve">Figure </w:t>
-      </w:r>
-      <w:r>
-        <w:rPr>
-          <w:rFonts w:ascii="Times New Roman" w:hAnsi="Times New Roman"/>
-          <w:noProof/>
-        </w:rPr>
-        <w:t>1</w:t>
+        <w:fldChar w:fldCharType="end"/>
       </w:r>
       <w:r>
         <w:rPr>
           <w:rFonts w:ascii="Times New Roman" w:eastAsia="Calibri" w:hAnsi="Times New Roman"/>
         </w:rPr>
-        <w:fldChar w:fldCharType="end"/>
+        <w:t xml:space="preserve">, </w:t>
       </w:r>
       <w:r>
         <w:rPr>
           <w:rFonts w:ascii="Times New Roman" w:eastAsia="Calibri" w:hAnsi="Times New Roman"/>
         </w:rPr>
-        <w:t>, a</w:t>
+        <w:t>a</w:t>
       </w:r>
       <w:r>
         <w:rPr>
@@ -4830,22 +4897,19 @@
           <w:rFonts w:ascii="Times New Roman" w:hAnsi="Times New Roman"/>
         </w:rPr>
       </w:pPr>
-      <w:bookmarkStart w:id="8" w:name="_Toc436717848"/>
+      <w:bookmarkStart w:id="8" w:name="_Toc437040988"/>
       <w:r>
         <w:rPr>
           <w:rFonts w:ascii="Times New Roman" w:hAnsi="Times New Roman"/>
         </w:rPr>
         <w:t>Glossary</w:t>
       </w:r>
-      <w:bookmarkEnd w:id="6"/>
+      <w:bookmarkEnd w:id="5"/>
       <w:bookmarkEnd w:id="8"/>
     </w:p>
     <w:p>
       <w:pPr>
         <w:pStyle w:val="Normal1"/>
-        <w:rPr>
-          <w:rFonts w:ascii="Times New Roman" w:hAnsi="Times New Roman"/>
-        </w:rPr>
       </w:pPr>
     </w:p>
     <w:p>
@@ -4853,12 +4917,213 @@
         <w:rPr>
           <w:rFonts w:ascii="Times New Roman" w:hAnsi="Times New Roman"/>
           <w:b/>
+          <w:color w:val="222222"/>
+          <w:shd w:val="clear" w:color="auto" w:fill="FFFFFF"/>
         </w:rPr>
       </w:pPr>
       <w:r>
         <w:rPr>
           <w:rFonts w:ascii="Times New Roman" w:hAnsi="Times New Roman"/>
           <w:b/>
+          <w:color w:val="222222"/>
+          <w:shd w:val="clear" w:color="auto" w:fill="FFFFFF"/>
+        </w:rPr>
+        <w:t>Digital Command Control (DCC)</w:t>
+      </w:r>
+    </w:p>
+    <w:p>
+      <w:pPr>
+        <w:rPr>
+          <w:rFonts w:ascii="Times New Roman" w:hAnsi="Times New Roman"/>
+          <w:color w:val="222222"/>
+          <w:shd w:val="clear" w:color="auto" w:fill="FFFFFF"/>
+        </w:rPr>
+      </w:pPr>
+      <w:r>
+        <w:rPr>
+          <w:rFonts w:ascii="Times New Roman" w:hAnsi="Times New Roman"/>
+          <w:color w:val="222222"/>
+          <w:shd w:val="clear" w:color="auto" w:fill="FFFFFF"/>
+        </w:rPr>
+        <w:t>Digital Command Control protocol which is a electric signaling protocol used to control train engines on a train track through the rails.</w:t>
+      </w:r>
+    </w:p>
+    <w:p>
+      <w:pPr>
+        <w:rPr>
+          <w:rFonts w:ascii="Times New Roman" w:hAnsi="Times New Roman"/>
+          <w:color w:val="222222"/>
+          <w:shd w:val="clear" w:color="auto" w:fill="FFFFFF"/>
+        </w:rPr>
+      </w:pPr>
+    </w:p>
+    <w:p>
+      <w:pPr>
+        <w:rPr>
+          <w:rFonts w:ascii="Times New Roman" w:hAnsi="Times New Roman"/>
+          <w:b/>
+          <w:color w:val="222222"/>
+          <w:shd w:val="clear" w:color="auto" w:fill="FFFFFF"/>
+        </w:rPr>
+      </w:pPr>
+      <w:r>
+        <w:rPr>
+          <w:rFonts w:ascii="Times New Roman" w:hAnsi="Times New Roman"/>
+          <w:b/>
+          <w:color w:val="222222"/>
+          <w:shd w:val="clear" w:color="auto" w:fill="FFFFFF"/>
+        </w:rPr>
+        <w:t>Java Model Railroad Interface (JMRI)</w:t>
+      </w:r>
+    </w:p>
+    <w:p>
+      <w:pPr>
+        <w:rPr>
+          <w:rFonts w:ascii="Times New Roman" w:eastAsia="Calibri" w:hAnsi="Times New Roman"/>
+        </w:rPr>
+      </w:pPr>
+      <w:r>
+        <w:rPr>
+          <w:rFonts w:ascii="Times New Roman" w:eastAsia="Calibri" w:hAnsi="Times New Roman"/>
+        </w:rPr>
+        <w:t>Popular open-source software suite for controlling model trains.</w:t>
+      </w:r>
+    </w:p>
+    <w:p>
+      <w:pPr>
+        <w:rPr>
+          <w:rFonts w:ascii="Times New Roman" w:eastAsia="Calibri" w:hAnsi="Times New Roman"/>
+        </w:rPr>
+      </w:pPr>
+    </w:p>
+    <w:p>
+      <w:pPr>
+        <w:rPr>
+          <w:rFonts w:ascii="Times New Roman" w:hAnsi="Times New Roman"/>
+          <w:b/>
+          <w:color w:val="222222"/>
+          <w:shd w:val="clear" w:color="auto" w:fill="FFFFFF"/>
+        </w:rPr>
+      </w:pPr>
+      <w:r>
+        <w:rPr>
+          <w:rFonts w:ascii="Times New Roman" w:hAnsi="Times New Roman"/>
+          <w:b/>
+          <w:color w:val="222222"/>
+          <w:shd w:val="clear" w:color="auto" w:fill="FFFFFF"/>
+        </w:rPr>
+        <w:t>Inertial Motion Unit (IMU)</w:t>
+      </w:r>
+    </w:p>
+    <w:p>
+      <w:pPr>
+        <w:rPr>
+          <w:rFonts w:ascii="Times New Roman" w:eastAsia="Calibri" w:hAnsi="Times New Roman"/>
+        </w:rPr>
+      </w:pPr>
+      <w:r>
+        <w:rPr>
+          <w:rFonts w:ascii="Times New Roman" w:eastAsia="Calibri" w:hAnsi="Times New Roman"/>
+        </w:rPr>
+        <w:t>A hardware device often composed of an accelerometer and a gyroscope used to perform dead-reckoning of the position of objects based on measurements of effects of forces acting on an object in space.</w:t>
+      </w:r>
+    </w:p>
+    <w:p>
+      <w:pPr>
+        <w:rPr>
+          <w:rFonts w:ascii="Times New Roman" w:eastAsia="Calibri" w:hAnsi="Times New Roman"/>
+        </w:rPr>
+      </w:pPr>
+    </w:p>
+    <w:p>
+      <w:pPr>
+        <w:rPr>
+          <w:rFonts w:ascii="Times New Roman" w:hAnsi="Times New Roman"/>
+          <w:b/>
+          <w:color w:val="222222"/>
+          <w:shd w:val="clear" w:color="auto" w:fill="FFFFFF"/>
+        </w:rPr>
+      </w:pPr>
+      <w:r>
+        <w:rPr>
+          <w:rFonts w:ascii="Times New Roman" w:hAnsi="Times New Roman"/>
+          <w:b/>
+          <w:color w:val="222222"/>
+          <w:shd w:val="clear" w:color="auto" w:fill="FFFFFF"/>
+        </w:rPr>
+        <w:t>LocoNet</w:t>
+      </w:r>
+    </w:p>
+    <w:p>
+      <w:pPr>
+        <w:rPr>
+          <w:rFonts w:ascii="Times New Roman" w:hAnsi="Times New Roman"/>
+          <w:color w:val="222222"/>
+          <w:shd w:val="clear" w:color="auto" w:fill="FFFFFF"/>
+        </w:rPr>
+      </w:pPr>
+      <w:r>
+        <w:rPr>
+          <w:rFonts w:ascii="Times New Roman" w:hAnsi="Times New Roman"/>
+          <w:color w:val="222222"/>
+          <w:shd w:val="clear" w:color="auto" w:fill="FFFFFF"/>
+        </w:rPr>
+        <w:t>An Ethernet-link proprietary communication protocol created by DigiTrax for full train and track layout control of model train sets.</w:t>
+      </w:r>
+    </w:p>
+    <w:p>
+      <w:pPr>
+        <w:rPr>
+          <w:rFonts w:ascii="Times New Roman" w:eastAsia="Calibri" w:hAnsi="Times New Roman"/>
+        </w:rPr>
+      </w:pPr>
+    </w:p>
+    <w:p>
+      <w:pPr>
+        <w:rPr>
+          <w:rFonts w:ascii="Times New Roman" w:hAnsi="Times New Roman"/>
+          <w:b/>
+        </w:rPr>
+      </w:pPr>
+      <w:r>
+        <w:rPr>
+          <w:rFonts w:ascii="Times New Roman" w:hAnsi="Times New Roman"/>
+          <w:b/>
+        </w:rPr>
+        <w:t>Position</w:t>
+      </w:r>
+    </w:p>
+    <w:p>
+      <w:pPr>
+        <w:rPr>
+          <w:rFonts w:ascii="Times New Roman" w:hAnsi="Times New Roman"/>
+        </w:rPr>
+      </w:pPr>
+      <w:r>
+        <w:rPr>
+          <w:rFonts w:ascii="Times New Roman" w:hAnsi="Times New Roman"/>
+        </w:rPr>
+        <w:t>A description of where a given object is located on the Position Train Control Test Bed. It uses a relative coordinate system based on the distance from a fixed point on the table.</w:t>
+      </w:r>
+    </w:p>
+    <w:p>
+      <w:pPr>
+        <w:rPr>
+          <w:rFonts w:ascii="Times New Roman" w:eastAsia="Calibri" w:hAnsi="Times New Roman"/>
+        </w:rPr>
+      </w:pPr>
+    </w:p>
+    <w:p>
+      <w:pPr>
+        <w:rPr>
+          <w:rFonts w:ascii="Times New Roman" w:hAnsi="Times New Roman"/>
+          <w:b/>
+        </w:rPr>
+      </w:pPr>
+      <w:r>
+        <w:rPr>
+          <w:rFonts w:ascii="Times New Roman" w:hAnsi="Times New Roman"/>
+          <w:b/>
         </w:rPr>
         <w:t>Positive Train Control Test Bed</w:t>
       </w:r>
@@ -4873,6 +5138,7 @@
         <w:rPr>
           <w:rFonts w:ascii="Times New Roman" w:hAnsi="Times New Roman"/>
         </w:rPr>
+        <w:lastRenderedPageBreak/>
         <w:t>A model train system designed to scale to represent actual railway systems. Its purpose is to facilitate the testing, design, and training of train control systems without the risk of associated performing these activities on live trains, such as bodily injury and costs for scheduling and operating full scale trains.</w:t>
       </w:r>
     </w:p>
@@ -4880,44 +5146,14 @@
       <w:pPr>
         <w:rPr>
           <w:rFonts w:ascii="Times New Roman" w:hAnsi="Times New Roman"/>
-          <w:b/>
-        </w:rPr>
-      </w:pPr>
-    </w:p>
-    <w:p>
-      <w:pPr>
-        <w:rPr>
-          <w:rFonts w:ascii="Times New Roman" w:hAnsi="Times New Roman"/>
-          <w:b/>
-        </w:rPr>
-      </w:pPr>
-      <w:r>
-        <w:rPr>
-          <w:rFonts w:ascii="Times New Roman" w:hAnsi="Times New Roman"/>
-          <w:b/>
-        </w:rPr>
-        <w:t>Train</w:t>
-      </w:r>
-    </w:p>
-    <w:p>
-      <w:pPr>
-        <w:rPr>
-          <w:rFonts w:ascii="Times New Roman" w:hAnsi="Times New Roman"/>
-        </w:rPr>
-      </w:pPr>
-      <w:r>
-        <w:rPr>
-          <w:rFonts w:ascii="Times New Roman" w:hAnsi="Times New Roman"/>
-        </w:rPr>
-        <w:t xml:space="preserve">A to-scale model of a commercial train engine. It is the primary vehicle used to move along the test bed. </w:t>
-      </w:r>
-    </w:p>
-    <w:p>
-      <w:pPr>
-        <w:rPr>
-          <w:rFonts w:ascii="Times New Roman" w:hAnsi="Times New Roman"/>
-        </w:rPr>
-      </w:pPr>
+        </w:rPr>
+      </w:pPr>
+      <w:r>
+        <w:rPr>
+          <w:rFonts w:ascii="Times New Roman" w:hAnsi="Times New Roman"/>
+        </w:rPr>
+        <w:t xml:space="preserve">. </w:t>
+      </w:r>
     </w:p>
     <w:p>
       <w:pPr>
@@ -4951,6 +5187,76 @@
       <w:pPr>
         <w:rPr>
           <w:rFonts w:ascii="Times New Roman" w:hAnsi="Times New Roman"/>
+          <w:b/>
+        </w:rPr>
+      </w:pPr>
+      <w:r>
+        <w:rPr>
+          <w:rFonts w:ascii="Times New Roman" w:hAnsi="Times New Roman"/>
+          <w:b/>
+        </w:rPr>
+        <w:t>Railway System Owner</w:t>
+      </w:r>
+    </w:p>
+    <w:p>
+      <w:pPr>
+        <w:rPr>
+          <w:rFonts w:ascii="Times New Roman" w:hAnsi="Times New Roman"/>
+        </w:rPr>
+      </w:pPr>
+      <w:r>
+        <w:rPr>
+          <w:rFonts w:ascii="Times New Roman" w:hAnsi="Times New Roman"/>
+        </w:rPr>
+        <w:t xml:space="preserve">The entity that owns Positive Test Control Test Bed. </w:t>
+      </w:r>
+    </w:p>
+    <w:p>
+      <w:pPr>
+        <w:rPr>
+          <w:rFonts w:ascii="Times New Roman" w:hAnsi="Times New Roman"/>
+        </w:rPr>
+      </w:pPr>
+    </w:p>
+    <w:p>
+      <w:pPr>
+        <w:rPr>
+          <w:rFonts w:ascii="Times New Roman" w:hAnsi="Times New Roman"/>
+          <w:b/>
+        </w:rPr>
+      </w:pPr>
+      <w:r>
+        <w:rPr>
+          <w:rFonts w:ascii="Times New Roman" w:hAnsi="Times New Roman"/>
+          <w:b/>
+        </w:rPr>
+        <w:t>Radio Frequency Identification (RFID)</w:t>
+      </w:r>
+    </w:p>
+    <w:p>
+      <w:pPr>
+        <w:rPr>
+          <w:rFonts w:ascii="Times New Roman" w:hAnsi="Times New Roman"/>
+        </w:rPr>
+      </w:pPr>
+      <w:r>
+        <w:rPr>
+          <w:rFonts w:ascii="Times New Roman" w:hAnsi="Times New Roman"/>
+        </w:rPr>
+        <w:t>Data exchange method that relies on the properties of induction to read information imprinted on a device when in close proximity.</w:t>
+      </w:r>
+    </w:p>
+    <w:p>
+      <w:pPr>
+        <w:rPr>
+          <w:rFonts w:ascii="Times New Roman" w:hAnsi="Times New Roman"/>
+        </w:rPr>
+      </w:pPr>
+    </w:p>
+    <w:p>
+      <w:pPr>
+        <w:rPr>
+          <w:rFonts w:ascii="Times New Roman" w:hAnsi="Times New Roman"/>
         </w:rPr>
       </w:pPr>
       <w:r>
@@ -4996,15 +5302,11 @@
         <w:spacing w:after="0" w:line="240" w:lineRule="auto"/>
         <w:rPr>
           <w:rFonts w:ascii="Times New Roman" w:hAnsi="Times New Roman"/>
-          <w:sz w:val="24"/>
-          <w:szCs w:val="24"/>
-        </w:rPr>
-      </w:pPr>
-      <w:r>
-        <w:rPr>
-          <w:rFonts w:ascii="Times New Roman" w:hAnsi="Times New Roman"/>
-          <w:sz w:val="24"/>
-          <w:szCs w:val="24"/>
+        </w:rPr>
+      </w:pPr>
+      <w:r>
+        <w:rPr>
+          <w:rFonts w:ascii="Times New Roman" w:hAnsi="Times New Roman"/>
         </w:rPr>
         <w:t xml:space="preserve">A segment of the entire track of the test bed, which has been divided and identified into segments by the Train Technician and Train Operator, which is used to highlight areas of interest by these individuals and to divide the track into regions from which trains can go in different directions on the track. In practice, a block is Track Circuit Block. It is a single element where the Positive Train Control Test Bed Can Detect whether one or more trains is on it or not. </w:t>
       </w:r>
@@ -5039,6 +5341,47 @@
     </w:p>
     <w:p>
       <w:pPr>
+        <w:rPr>
+          <w:rFonts w:ascii="Times New Roman" w:hAnsi="Times New Roman"/>
+        </w:rPr>
+      </w:pPr>
+    </w:p>
+    <w:p>
+      <w:pPr>
+        <w:rPr>
+          <w:rFonts w:ascii="Times New Roman" w:hAnsi="Times New Roman"/>
+        </w:rPr>
+      </w:pPr>
+      <w:r>
+        <w:rPr>
+          <w:rFonts w:ascii="Times New Roman" w:hAnsi="Times New Roman"/>
+          <w:b/>
+        </w:rPr>
+        <w:t>Track Switch</w:t>
+      </w:r>
+      <w:r>
+        <w:rPr>
+          <w:rFonts w:ascii="Times New Roman" w:hAnsi="Times New Roman"/>
+          <w:b/>
+        </w:rPr>
+        <w:br/>
+      </w:r>
+      <w:r>
+        <w:rPr>
+          <w:rFonts w:ascii="Times New Roman" w:hAnsi="Times New Roman"/>
+        </w:rPr>
+        <w:t xml:space="preserve">Devices on the track to control the direction of train engine movement by changing the sections of track that are connected together. </w:t>
+      </w:r>
+    </w:p>
+    <w:p>
+      <w:pPr>
+        <w:rPr>
+          <w:rFonts w:ascii="Times New Roman" w:hAnsi="Times New Roman"/>
+        </w:rPr>
+      </w:pPr>
+    </w:p>
+    <w:p>
+      <w:pPr>
         <w:pStyle w:val="Normal1"/>
         <w:spacing w:after="0" w:line="240" w:lineRule="auto"/>
         <w:rPr>
@@ -5049,6 +5392,73 @@
       <w:r>
         <w:rPr>
           <w:rFonts w:ascii="Times New Roman" w:hAnsi="Times New Roman"/>
+          <w:b/>
+        </w:rPr>
+        <w:t>Track Switch Controller</w:t>
+      </w:r>
+    </w:p>
+    <w:p>
+      <w:pPr>
+        <w:pStyle w:val="Normal1"/>
+        <w:spacing w:after="0" w:line="240" w:lineRule="auto"/>
+        <w:rPr>
+          <w:rFonts w:ascii="Times New Roman" w:hAnsi="Times New Roman"/>
+        </w:rPr>
+      </w:pPr>
+      <w:r>
+        <w:rPr>
+          <w:rFonts w:ascii="Times New Roman" w:hAnsi="Times New Roman"/>
+        </w:rPr>
+        <w:t>A hardware device that is the bridge between hardware that physically controls switches of the test bed and software being used to remotely control the test bed. It is attached to the track that translates requests from operators to control track switches on the test bed into signals to switch relays that move the switches into different positions.</w:t>
+      </w:r>
+    </w:p>
+    <w:p>
+      <w:pPr>
+        <w:rPr>
+          <w:rFonts w:ascii="Times New Roman" w:hAnsi="Times New Roman"/>
+        </w:rPr>
+      </w:pPr>
+    </w:p>
+    <w:p>
+      <w:pPr>
+        <w:rPr>
+          <w:rFonts w:ascii="Times New Roman" w:hAnsi="Times New Roman"/>
+          <w:b/>
+        </w:rPr>
+      </w:pPr>
+      <w:r>
+        <w:rPr>
+          <w:rFonts w:ascii="Times New Roman" w:hAnsi="Times New Roman"/>
+          <w:b/>
+        </w:rPr>
+        <w:t>Train</w:t>
+      </w:r>
+    </w:p>
+    <w:p>
+      <w:pPr>
+        <w:rPr>
+          <w:rFonts w:ascii="Times New Roman" w:hAnsi="Times New Roman"/>
+        </w:rPr>
+      </w:pPr>
+      <w:r>
+        <w:rPr>
+          <w:rFonts w:ascii="Times New Roman" w:hAnsi="Times New Roman"/>
+        </w:rPr>
+        <w:t>A to-scale model of a commercial train engine. It is the primary vehicle used to move along the test bed</w:t>
+      </w:r>
+    </w:p>
+    <w:p>
+      <w:pPr>
+        <w:pStyle w:val="Normal1"/>
+        <w:spacing w:after="0" w:line="240" w:lineRule="auto"/>
+        <w:rPr>
+          <w:rFonts w:ascii="Times New Roman" w:hAnsi="Times New Roman"/>
+          <w:b/>
+        </w:rPr>
+      </w:pPr>
+      <w:r>
+        <w:rPr>
+          <w:rFonts w:ascii="Times New Roman" w:hAnsi="Times New Roman"/>
         </w:rPr>
         <w:br/>
       </w:r>
@@ -5072,7 +5482,115 @@
         <w:rPr>
           <w:rFonts w:ascii="Times New Roman" w:hAnsi="Times New Roman"/>
         </w:rPr>
-        <w:t>A hardware device that is the bridge between hardware that physically controls trains of the test bed and software being used to remotely control the test bed. It is attached to the track that translates requests from operators to control the train into control signals that the train understands. Lastly, it can issue messages for when a train is entering or existing a track block (typically detected by a change in current draw within the track block).</w:t>
+        <w:t>A hardware device that is the bridge between hardware that physically controls trains of the test bed and software being used to remotely control the test bed. It is attached to the track that translates requests from operators to control the train into control signals that the train understands.</w:t>
+      </w:r>
+    </w:p>
+    <w:p>
+      <w:pPr>
+        <w:rPr>
+          <w:rFonts w:ascii="Times New Roman" w:hAnsi="Times New Roman"/>
+          <w:b/>
+        </w:rPr>
+      </w:pPr>
+    </w:p>
+    <w:p>
+      <w:pPr>
+        <w:rPr>
+          <w:rFonts w:ascii="Times New Roman" w:hAnsi="Times New Roman"/>
+          <w:b/>
+        </w:rPr>
+      </w:pPr>
+      <w:r>
+        <w:rPr>
+          <w:rFonts w:ascii="Times New Roman" w:hAnsi="Times New Roman"/>
+          <w:b/>
+        </w:rPr>
+        <w:t>Train Control Terminal</w:t>
+      </w:r>
+    </w:p>
+    <w:p>
+      <w:pPr>
+        <w:rPr>
+          <w:rFonts w:ascii="Times New Roman" w:hAnsi="Times New Roman"/>
+        </w:rPr>
+      </w:pPr>
+      <w:r>
+        <w:rPr>
+          <w:rFonts w:ascii="Times New Roman" w:hAnsi="Times New Roman"/>
+        </w:rPr>
+        <w:lastRenderedPageBreak/>
+        <w:t>The equipment, such as a laptop, used by the system to allow operators to control trains that belong to the test bed.</w:t>
+      </w:r>
+    </w:p>
+    <w:p>
+      <w:pPr>
+        <w:rPr>
+          <w:rFonts w:ascii="Times New Roman" w:hAnsi="Times New Roman"/>
+        </w:rPr>
+      </w:pPr>
+    </w:p>
+    <w:p>
+      <w:pPr>
+        <w:rPr>
+          <w:rFonts w:ascii="Times New Roman" w:hAnsi="Times New Roman"/>
+          <w:b/>
+        </w:rPr>
+      </w:pPr>
+      <w:r>
+        <w:rPr>
+          <w:rFonts w:ascii="Times New Roman" w:hAnsi="Times New Roman"/>
+          <w:b/>
+        </w:rPr>
+        <w:t>Train Monitor Development Team</w:t>
+      </w:r>
+    </w:p>
+    <w:p>
+      <w:pPr>
+        <w:rPr>
+          <w:rFonts w:ascii="Times New Roman" w:hAnsi="Times New Roman"/>
+        </w:rPr>
+      </w:pPr>
+      <w:r>
+        <w:rPr>
+          <w:rFonts w:ascii="Times New Roman" w:hAnsi="Times New Roman"/>
+        </w:rPr>
+        <w:t xml:space="preserve">A group of people who have been commissioned by the Railway System Owner to create a system for tracking the movement of trains along the railways system real time. </w:t>
+      </w:r>
+    </w:p>
+    <w:p>
+      <w:pPr>
+        <w:rPr>
+          <w:rFonts w:ascii="Times New Roman" w:hAnsi="Times New Roman"/>
+          <w:b/>
+        </w:rPr>
+      </w:pPr>
+    </w:p>
+    <w:p>
+      <w:pPr>
+        <w:rPr>
+          <w:rFonts w:ascii="Times New Roman" w:hAnsi="Times New Roman"/>
+          <w:b/>
+        </w:rPr>
+      </w:pPr>
+      <w:r>
+        <w:rPr>
+          <w:rFonts w:ascii="Times New Roman" w:hAnsi="Times New Roman"/>
+          <w:b/>
+        </w:rPr>
+        <w:t>Train Monitor Terminal</w:t>
+      </w:r>
+    </w:p>
+    <w:p>
+      <w:pPr>
+        <w:rPr>
+          <w:rFonts w:ascii="Times New Roman" w:hAnsi="Times New Roman"/>
+        </w:rPr>
+      </w:pPr>
+      <w:r>
+        <w:rPr>
+          <w:rFonts w:ascii="Times New Roman" w:hAnsi="Times New Roman"/>
+        </w:rPr>
+        <w:t xml:space="preserve">The display equipment, such as a laptop, used by the system visually display to operators information about the test bed. </w:t>
       </w:r>
     </w:p>
     <w:p>
@@ -5098,7 +5616,7 @@
           <w:rFonts w:ascii="Times New Roman" w:hAnsi="Times New Roman"/>
           <w:b/>
         </w:rPr>
-        <w:t>Track Switch Controller</w:t>
+        <w:t>Train Occupancy Detector</w:t>
       </w:r>
     </w:p>
     <w:p>
@@ -5113,7 +5631,7 @@
         <w:rPr>
           <w:rFonts w:ascii="Times New Roman" w:hAnsi="Times New Roman"/>
         </w:rPr>
-        <w:t>A hardware device that is the bridge between hardware that physically controls switches of the test bed and software being used to remotely control the test bed. It is attached to the track that translates requests from operators to control track switches on the test bed into signals to switch relays that move the switches into different positions.</w:t>
+        <w:t>A hardware device that is the bridge between hardware that physically detects when one or more trains are on a section of track and software being used to report train locations. It is attached to the track and uses changes in current draw that occur when one or more trains are being powered by a track block in order to detect train occupancy in that block. Lastly, it can issue messages for when a train is entering or exiting a track block.</w:t>
       </w:r>
     </w:p>
     <w:p>
@@ -5123,121 +5641,54 @@
           <w:b/>
         </w:rPr>
       </w:pPr>
-      <w:r>
-        <w:rPr>
-          <w:rFonts w:ascii="Times New Roman" w:hAnsi="Times New Roman"/>
-        </w:rPr>
-        <w:br/>
-      </w:r>
-      <w:r>
+    </w:p>
+    <w:p>
+      <w:pPr>
         <w:rPr>
           <w:rFonts w:ascii="Times New Roman" w:hAnsi="Times New Roman"/>
           <w:b/>
         </w:rPr>
-        <w:t>Train Monitor Terminal</w:t>
-      </w:r>
-    </w:p>
-    <w:p>
-      <w:pPr>
-        <w:rPr>
-          <w:rFonts w:ascii="Times New Roman" w:hAnsi="Times New Roman"/>
-        </w:rPr>
-      </w:pPr>
-      <w:r>
-        <w:rPr>
-          <w:rFonts w:ascii="Times New Roman" w:hAnsi="Times New Roman"/>
-        </w:rPr>
-        <w:t xml:space="preserve">The display equipment, such as a laptop, used by the system visually display to operators information about the test bed. </w:t>
-      </w:r>
-    </w:p>
-    <w:p>
-      <w:pPr>
-        <w:rPr>
-          <w:rFonts w:ascii="Times New Roman" w:hAnsi="Times New Roman"/>
-        </w:rPr>
-      </w:pPr>
-    </w:p>
-    <w:p>
-      <w:pPr>
-        <w:rPr>
-          <w:rFonts w:ascii="Times New Roman" w:hAnsi="Times New Roman"/>
-        </w:rPr>
       </w:pPr>
       <w:r>
         <w:rPr>
           <w:rFonts w:ascii="Times New Roman" w:hAnsi="Times New Roman"/>
           <w:b/>
         </w:rPr>
-        <w:t>Track Switch</w:t>
-      </w:r>
-      <w:r>
+        <w:t>Train Operator</w:t>
+      </w:r>
+    </w:p>
+    <w:p>
+      <w:pPr>
+        <w:rPr>
+          <w:rFonts w:ascii="Times New Roman" w:hAnsi="Times New Roman"/>
+        </w:rPr>
+      </w:pPr>
+      <w:r>
+        <w:rPr>
+          <w:rFonts w:ascii="Times New Roman" w:hAnsi="Times New Roman"/>
+        </w:rPr>
+        <w:t xml:space="preserve">A person or machine that controls one or more of the trains on the Positive Train Control Test Bed. </w:t>
+      </w:r>
+    </w:p>
+    <w:p>
+      <w:pPr>
+        <w:rPr>
+          <w:rFonts w:ascii="Times New Roman" w:hAnsi="Times New Roman"/>
+        </w:rPr>
+      </w:pPr>
+    </w:p>
+    <w:p>
+      <w:pPr>
         <w:rPr>
           <w:rFonts w:ascii="Times New Roman" w:hAnsi="Times New Roman"/>
           <w:b/>
         </w:rPr>
-        <w:br/>
-      </w:r>
-      <w:r>
-        <w:rPr>
-          <w:rFonts w:ascii="Times New Roman" w:hAnsi="Times New Roman"/>
-        </w:rPr>
-        <w:t xml:space="preserve">Devices on the track to control the direction of train engine movement by changing the sections of track that are connected together. </w:t>
-      </w:r>
-    </w:p>
-    <w:p>
-      <w:pPr>
-        <w:rPr>
-          <w:rFonts w:ascii="Times New Roman" w:hAnsi="Times New Roman"/>
-        </w:rPr>
-      </w:pPr>
-    </w:p>
-    <w:p>
-      <w:pPr>
+      </w:pPr>
+      <w:r>
         <w:rPr>
           <w:rFonts w:ascii="Times New Roman" w:hAnsi="Times New Roman"/>
           <w:b/>
         </w:rPr>
-      </w:pPr>
-      <w:r>
-        <w:rPr>
-          <w:rFonts w:ascii="Times New Roman" w:hAnsi="Times New Roman"/>
-          <w:b/>
-        </w:rPr>
-        <w:t>Train Operator</w:t>
-      </w:r>
-    </w:p>
-    <w:p>
-      <w:pPr>
-        <w:rPr>
-          <w:rFonts w:ascii="Times New Roman" w:hAnsi="Times New Roman"/>
-        </w:rPr>
-      </w:pPr>
-      <w:r>
-        <w:rPr>
-          <w:rFonts w:ascii="Times New Roman" w:hAnsi="Times New Roman"/>
-        </w:rPr>
-        <w:t xml:space="preserve">A person or machine that controls one or more of the trains on the Positive Train Control Test Bed. </w:t>
-      </w:r>
-    </w:p>
-    <w:p>
-      <w:pPr>
-        <w:rPr>
-          <w:rFonts w:ascii="Times New Roman" w:hAnsi="Times New Roman"/>
-        </w:rPr>
-      </w:pPr>
-    </w:p>
-    <w:p>
-      <w:pPr>
-        <w:rPr>
-          <w:rFonts w:ascii="Times New Roman" w:hAnsi="Times New Roman"/>
-          <w:b/>
-        </w:rPr>
-      </w:pPr>
-      <w:r>
-        <w:rPr>
-          <w:rFonts w:ascii="Times New Roman" w:hAnsi="Times New Roman"/>
-          <w:b/>
-        </w:rPr>
         <w:t>Train Technician</w:t>
       </w:r>
     </w:p>
@@ -5256,108 +5707,11 @@
     </w:p>
     <w:p>
       <w:pPr>
-        <w:rPr>
-          <w:rFonts w:ascii="Times New Roman" w:hAnsi="Times New Roman"/>
-        </w:rPr>
-      </w:pPr>
-    </w:p>
-    <w:p>
-      <w:pPr>
-        <w:rPr>
-          <w:rFonts w:ascii="Times New Roman" w:hAnsi="Times New Roman"/>
-          <w:b/>
-        </w:rPr>
-      </w:pPr>
-      <w:r>
-        <w:rPr>
-          <w:rFonts w:ascii="Times New Roman" w:hAnsi="Times New Roman"/>
-          <w:b/>
-        </w:rPr>
-        <w:t>Railway System Owner</w:t>
-      </w:r>
-    </w:p>
-    <w:p>
-      <w:pPr>
-        <w:rPr>
-          <w:rFonts w:ascii="Times New Roman" w:hAnsi="Times New Roman"/>
-        </w:rPr>
-      </w:pPr>
-      <w:r>
-        <w:rPr>
-          <w:rFonts w:ascii="Times New Roman" w:hAnsi="Times New Roman"/>
-        </w:rPr>
-        <w:t xml:space="preserve">The entity that owns Positive Test Control Test Bed. </w:t>
-      </w:r>
-    </w:p>
-    <w:p>
-      <w:pPr>
-        <w:rPr>
-          <w:rFonts w:ascii="Times New Roman" w:hAnsi="Times New Roman"/>
-        </w:rPr>
-      </w:pPr>
-    </w:p>
-    <w:p>
-      <w:pPr>
-        <w:rPr>
-          <w:rFonts w:ascii="Times New Roman" w:hAnsi="Times New Roman"/>
-          <w:b/>
-        </w:rPr>
-      </w:pPr>
-      <w:r>
-        <w:rPr>
-          <w:rFonts w:ascii="Times New Roman" w:hAnsi="Times New Roman"/>
-          <w:b/>
-        </w:rPr>
-        <w:t>Train Monitor Development Team</w:t>
-      </w:r>
-    </w:p>
-    <w:p>
-      <w:pPr>
-        <w:rPr>
-          <w:rFonts w:ascii="Times New Roman" w:hAnsi="Times New Roman"/>
-        </w:rPr>
-      </w:pPr>
-      <w:r>
-        <w:rPr>
-          <w:rFonts w:ascii="Times New Roman" w:hAnsi="Times New Roman"/>
-        </w:rPr>
-        <w:t xml:space="preserve">A group of people who have been commissioned by the Railway System Owner to create a system for tracking the movement of trains along the railways system real time. </w:t>
-      </w:r>
-    </w:p>
-    <w:p>
-      <w:pPr>
-        <w:rPr>
-          <w:rFonts w:ascii="Times New Roman" w:hAnsi="Times New Roman"/>
-        </w:rPr>
-      </w:pPr>
-    </w:p>
-    <w:p>
-      <w:pPr>
-        <w:rPr>
-          <w:rFonts w:ascii="Times New Roman" w:hAnsi="Times New Roman"/>
-          <w:b/>
-        </w:rPr>
-      </w:pPr>
-      <w:r>
-        <w:rPr>
-          <w:rFonts w:ascii="Times New Roman" w:hAnsi="Times New Roman"/>
-          <w:b/>
-        </w:rPr>
-        <w:t>Position</w:t>
-      </w:r>
-    </w:p>
-    <w:p>
-      <w:pPr>
-        <w:rPr>
-          <w:rFonts w:ascii="Times New Roman" w:hAnsi="Times New Roman"/>
-        </w:rPr>
-      </w:pPr>
-      <w:r>
-        <w:rPr>
-          <w:rFonts w:ascii="Times New Roman" w:hAnsi="Times New Roman"/>
-        </w:rPr>
-        <w:t>A description of where a given object is located on the Position Train Control Test Bed. It uses a relative coordinate system based on the distance from a fixed point on the table.</w:t>
-      </w:r>
+        <w:pStyle w:val="Normal1"/>
+        <w:rPr>
+          <w:rFonts w:ascii="Times New Roman" w:hAnsi="Times New Roman"/>
+        </w:rPr>
+      </w:pPr>
     </w:p>
     <w:p>
       <w:pPr>
@@ -5367,7 +5721,7 @@
         </w:rPr>
       </w:pPr>
       <w:bookmarkStart w:id="9" w:name="_Toc436717000"/>
-      <w:bookmarkStart w:id="10" w:name="_Toc436717849"/>
+      <w:bookmarkStart w:id="10" w:name="_Toc437040989"/>
       <w:r>
         <w:rPr>
           <w:rFonts w:ascii="Times New Roman" w:hAnsi="Times New Roman"/>
@@ -5431,7 +5785,6 @@
         <w:rPr>
           <w:rFonts w:ascii="Times New Roman" w:hAnsi="Times New Roman"/>
         </w:rPr>
-        <w:lastRenderedPageBreak/>
         <w:t>Control switches on the rail system.</w:t>
       </w:r>
     </w:p>
@@ -5519,7 +5872,7 @@
         </w:rPr>
       </w:pPr>
       <w:bookmarkStart w:id="11" w:name="_Toc436717001"/>
-      <w:bookmarkStart w:id="12" w:name="_Toc436717850"/>
+      <w:bookmarkStart w:id="12" w:name="_Toc437040990"/>
       <w:r>
         <w:rPr>
           <w:rFonts w:ascii="Times New Roman" w:hAnsi="Times New Roman"/>
@@ -5559,7 +5912,7 @@
         </w:rPr>
       </w:pPr>
       <w:bookmarkStart w:id="13" w:name="_Toc436717002"/>
-      <w:bookmarkStart w:id="14" w:name="_Toc436717851"/>
+      <w:bookmarkStart w:id="14" w:name="_Toc437040991"/>
       <w:r>
         <w:rPr>
           <w:rFonts w:ascii="Times New Roman" w:hAnsi="Times New Roman"/>
@@ -5848,6 +6201,7 @@
               <w:rPr>
                 <w:rFonts w:ascii="Times New Roman" w:hAnsi="Times New Roman"/>
               </w:rPr>
+              <w:lastRenderedPageBreak/>
               <w:t>Test Train Marker Detection</w:t>
             </w:r>
           </w:p>
@@ -6333,7 +6687,7 @@
         </w:rPr>
       </w:pPr>
       <w:bookmarkStart w:id="15" w:name="_Toc436717003"/>
-      <w:bookmarkStart w:id="16" w:name="_Toc436717852"/>
+      <w:bookmarkStart w:id="16" w:name="_Toc437040992"/>
       <w:r>
         <w:rPr>
           <w:rFonts w:ascii="Times New Roman" w:hAnsi="Times New Roman"/>
@@ -6351,7 +6705,7 @@
         </w:rPr>
       </w:pPr>
       <w:bookmarkStart w:id="17" w:name="_Toc436717004"/>
-      <w:bookmarkStart w:id="18" w:name="_Toc436717853"/>
+      <w:bookmarkStart w:id="18" w:name="_Toc437040993"/>
       <w:r>
         <w:rPr>
           <w:rFonts w:ascii="Times New Roman" w:hAnsi="Times New Roman"/>
@@ -6405,7 +6759,6 @@
         <w:rPr>
           <w:rFonts w:ascii="Times New Roman" w:hAnsi="Times New Roman"/>
         </w:rPr>
-        <w:lastRenderedPageBreak/>
         <w:t xml:space="preserve">Compare estimated train position against observed train position from video using visible markers of know position as reference points. </w:t>
       </w:r>
     </w:p>
@@ -6568,6 +6921,7 @@
           <w:rFonts w:ascii="Times New Roman" w:hAnsi="Times New Roman"/>
           <w:color w:val="000000"/>
         </w:rPr>
+        <w:lastRenderedPageBreak/>
         <w:t>In order to synchronize timestamps from recorded vide</w:t>
       </w:r>
       <w:r>
@@ -6919,7 +7273,7 @@
         </w:rPr>
       </w:pPr>
       <w:bookmarkStart w:id="19" w:name="_Toc436717005"/>
-      <w:bookmarkStart w:id="20" w:name="_Toc436717854"/>
+      <w:bookmarkStart w:id="20" w:name="_Toc437040994"/>
       <w:r>
         <w:rPr>
           <w:rFonts w:ascii="Times New Roman" w:hAnsi="Times New Roman"/>
@@ -6959,11 +7313,12 @@
         </w:rPr>
       </w:pPr>
       <w:bookmarkStart w:id="21" w:name="_Toc436717006"/>
-      <w:bookmarkStart w:id="22" w:name="_Toc436717855"/>
-      <w:r>
-        <w:rPr>
-          <w:rFonts w:ascii="Times New Roman" w:hAnsi="Times New Roman"/>
-        </w:rPr>
+      <w:bookmarkStart w:id="22" w:name="_Toc437040995"/>
+      <w:r>
+        <w:rPr>
+          <w:rFonts w:ascii="Times New Roman" w:hAnsi="Times New Roman"/>
+        </w:rPr>
+        <w:lastRenderedPageBreak/>
         <w:t>Boundary Testing</w:t>
       </w:r>
       <w:bookmarkEnd w:id="21"/>
@@ -7153,7 +7508,7 @@
         </w:rPr>
       </w:pPr>
       <w:bookmarkStart w:id="23" w:name="_Toc436717007"/>
-      <w:bookmarkStart w:id="24" w:name="_Toc436717856"/>
+      <w:bookmarkStart w:id="24" w:name="_Toc437040996"/>
       <w:r>
         <w:rPr>
           <w:rFonts w:ascii="Times New Roman" w:hAnsi="Times New Roman"/>
@@ -7343,12 +7698,11 @@
         </w:rPr>
       </w:pPr>
       <w:bookmarkStart w:id="25" w:name="_Toc436717008"/>
-      <w:bookmarkStart w:id="26" w:name="_Toc436717857"/>
-      <w:r>
-        <w:rPr>
-          <w:rFonts w:ascii="Times New Roman" w:hAnsi="Times New Roman"/>
-        </w:rPr>
-        <w:lastRenderedPageBreak/>
+      <w:bookmarkStart w:id="26" w:name="_Toc437040997"/>
+      <w:r>
+        <w:rPr>
+          <w:rFonts w:ascii="Times New Roman" w:hAnsi="Times New Roman"/>
+        </w:rPr>
         <w:t>Train Navigation Service</w:t>
       </w:r>
       <w:bookmarkEnd w:id="25"/>
@@ -7578,11 +7932,12 @@
         </w:rPr>
       </w:pPr>
       <w:bookmarkStart w:id="27" w:name="_Toc436717009"/>
-      <w:bookmarkStart w:id="28" w:name="_Toc436717858"/>
-      <w:r>
-        <w:rPr>
-          <w:rFonts w:ascii="Times New Roman" w:hAnsi="Times New Roman"/>
-        </w:rPr>
+      <w:bookmarkStart w:id="28" w:name="_Toc437040998"/>
+      <w:r>
+        <w:rPr>
+          <w:rFonts w:ascii="Times New Roman" w:hAnsi="Times New Roman"/>
+        </w:rPr>
+        <w:lastRenderedPageBreak/>
         <w:t>Train Terminal Display UI</w:t>
       </w:r>
       <w:bookmarkEnd w:id="27"/>
@@ -7790,7 +8145,7 @@
         </w:rPr>
       </w:pPr>
       <w:bookmarkStart w:id="29" w:name="_Toc436717010"/>
-      <w:bookmarkStart w:id="30" w:name="_Toc436717859"/>
+      <w:bookmarkStart w:id="30" w:name="_Toc437040999"/>
       <w:r>
         <w:rPr>
           <w:rFonts w:ascii="Times New Roman" w:hAnsi="Times New Roman"/>
@@ -7894,7 +8249,7 @@
         </w:rPr>
       </w:pPr>
       <w:bookmarkStart w:id="31" w:name="_Toc436717011"/>
-      <w:bookmarkStart w:id="32" w:name="_Toc436717860"/>
+      <w:bookmarkStart w:id="32" w:name="_Toc437041000"/>
       <w:r>
         <w:rPr>
           <w:rFonts w:ascii="Times New Roman" w:hAnsi="Times New Roman"/>
@@ -7915,14 +8270,7 @@
         <w:rPr>
           <w:rFonts w:ascii="Times New Roman" w:hAnsi="Times New Roman"/>
         </w:rPr>
-        <w:t xml:space="preserve">The purpose of unit tests is to identify as many errors as possible with the implementation of system. Unit Tests should be created to test all of the operations performed by each object in the software. They will also be created to verify that each component of the software behaves according to its responsibilities described in the software design document. Automated unit testing frameworks, such as JUnit and </w:t>
-      </w:r>
-      <w:r>
-        <w:rPr>
-          <w:rFonts w:ascii="Times New Roman" w:hAnsi="Times New Roman"/>
-        </w:rPr>
-        <w:lastRenderedPageBreak/>
-        <w:t xml:space="preserve">Arduino Unit will be used perform all of the unit tests created. EclEmma will be used to verify the amount of code coverage performed by the tests. 100% structural and branch Code Coverage is required for the product to ensure that all code in the software of the system is being exercised. </w:t>
+        <w:t xml:space="preserve">The purpose of unit tests is to identify as many errors as possible with the implementation of system. Unit Tests should be created to test all of the operations performed by each object in the software. They will also be created to verify that each component of the software behaves according to its responsibilities described in the software design document. Automated unit testing frameworks, such as JUnit and Arduino Unit will be used perform all of the unit tests created. EclEmma will be used to verify the amount of code coverage performed by the tests. 100% structural and branch Code Coverage is required for the product to ensure that all code in the software of the system is being exercised. </w:t>
       </w:r>
     </w:p>
     <w:p>
@@ -7933,7 +8281,7 @@
         </w:rPr>
       </w:pPr>
       <w:bookmarkStart w:id="33" w:name="_Toc436717012"/>
-      <w:bookmarkStart w:id="34" w:name="_Toc436717861"/>
+      <w:bookmarkStart w:id="34" w:name="_Toc437041001"/>
       <w:r>
         <w:rPr>
           <w:rFonts w:ascii="Times New Roman" w:hAnsi="Times New Roman"/>
@@ -7959,7 +8307,7 @@
         </w:rPr>
       </w:pPr>
       <w:bookmarkStart w:id="35" w:name="_Toc436717013"/>
-      <w:bookmarkStart w:id="36" w:name="_Toc436717862"/>
+      <w:bookmarkStart w:id="36" w:name="_Toc437041002"/>
       <w:r>
         <w:rPr>
           <w:rFonts w:ascii="Times New Roman" w:hAnsi="Times New Roman"/>
@@ -8118,11 +8466,12 @@
         </w:rPr>
       </w:pPr>
       <w:bookmarkStart w:id="37" w:name="_Toc436717014"/>
-      <w:bookmarkStart w:id="38" w:name="_Toc436717863"/>
-      <w:r>
-        <w:rPr>
-          <w:rFonts w:ascii="Times New Roman" w:hAnsi="Times New Roman"/>
-        </w:rPr>
+      <w:bookmarkStart w:id="38" w:name="_Toc437041003"/>
+      <w:r>
+        <w:rPr>
+          <w:rFonts w:ascii="Times New Roman" w:hAnsi="Times New Roman"/>
+        </w:rPr>
+        <w:lastRenderedPageBreak/>
         <w:t>Use cases</w:t>
       </w:r>
       <w:bookmarkEnd w:id="37"/>
@@ -8212,7 +8561,7 @@
         </w:rPr>
       </w:pPr>
       <w:bookmarkStart w:id="39" w:name="_Toc436717015"/>
-      <w:bookmarkStart w:id="40" w:name="_Toc436717864"/>
+      <w:bookmarkStart w:id="40" w:name="_Toc437041004"/>
       <w:r>
         <w:rPr>
           <w:rFonts w:ascii="Times New Roman" w:hAnsi="Times New Roman"/>
@@ -8375,7 +8724,7 @@
         </w:rPr>
       </w:pPr>
       <w:bookmarkStart w:id="41" w:name="_Toc436717016"/>
-      <w:bookmarkStart w:id="42" w:name="_Toc436717865"/>
+      <w:bookmarkStart w:id="42" w:name="_Toc437041005"/>
       <w:r>
         <w:rPr>
           <w:rFonts w:ascii="Times New Roman" w:hAnsi="Times New Roman"/>
@@ -8496,12 +8845,11 @@
         </w:rPr>
       </w:pPr>
       <w:bookmarkStart w:id="43" w:name="_Toc436717017"/>
-      <w:bookmarkStart w:id="44" w:name="_Toc436717866"/>
-      <w:r>
-        <w:rPr>
-          <w:rFonts w:ascii="Times New Roman" w:hAnsi="Times New Roman"/>
-        </w:rPr>
-        <w:lastRenderedPageBreak/>
+      <w:bookmarkStart w:id="44" w:name="_Toc437041006"/>
+      <w:r>
+        <w:rPr>
+          <w:rFonts w:ascii="Times New Roman" w:hAnsi="Times New Roman"/>
+        </w:rPr>
         <w:t>Specific Exclusions</w:t>
       </w:r>
       <w:bookmarkEnd w:id="43"/>
@@ -8787,11 +9135,12 @@
         </w:rPr>
       </w:pPr>
       <w:bookmarkStart w:id="45" w:name="_Toc436717018"/>
-      <w:bookmarkStart w:id="46" w:name="_Toc436717867"/>
-      <w:r>
-        <w:rPr>
-          <w:rFonts w:ascii="Times New Roman" w:hAnsi="Times New Roman"/>
-        </w:rPr>
+      <w:bookmarkStart w:id="46" w:name="_Toc437041007"/>
+      <w:r>
+        <w:rPr>
+          <w:rFonts w:ascii="Times New Roman" w:hAnsi="Times New Roman"/>
+        </w:rPr>
+        <w:lastRenderedPageBreak/>
         <w:t>Dependencies</w:t>
       </w:r>
       <w:bookmarkEnd w:id="45"/>
@@ -9096,7 +9445,7 @@
         </w:rPr>
       </w:pPr>
       <w:bookmarkStart w:id="47" w:name="_Toc436717019"/>
-      <w:bookmarkStart w:id="48" w:name="_Toc436717868"/>
+      <w:bookmarkStart w:id="48" w:name="_Toc437041008"/>
       <w:r>
         <w:rPr>
           <w:rFonts w:ascii="Times New Roman" w:hAnsi="Times New Roman"/>
@@ -9225,7 +9574,6 @@
         <w:rPr>
           <w:rFonts w:ascii="Times New Roman" w:hAnsi="Times New Roman"/>
         </w:rPr>
-        <w:lastRenderedPageBreak/>
         <w:t xml:space="preserve">The train marker is reported matches the test the train marker that the tester was instructed to move the rail car across.  </w:t>
       </w:r>
     </w:p>
@@ -9438,6 +9786,7 @@
         <w:rPr>
           <w:rFonts w:ascii="Times New Roman" w:hAnsi="Times New Roman"/>
         </w:rPr>
+        <w:lastRenderedPageBreak/>
         <w:t>Pass/Fail Criteria for the Complete Test Cycle:</w:t>
       </w:r>
     </w:p>
@@ -9468,7 +9817,7 @@
         </w:rPr>
       </w:pPr>
       <w:bookmarkStart w:id="49" w:name="_Toc436717020"/>
-      <w:bookmarkStart w:id="50" w:name="_Toc436717869"/>
+      <w:bookmarkStart w:id="50" w:name="_Toc437041009"/>
       <w:r>
         <w:rPr>
           <w:rFonts w:ascii="Times New Roman" w:hAnsi="Times New Roman"/>
@@ -9522,7 +9871,7 @@
         </w:rPr>
       </w:pPr>
       <w:bookmarkStart w:id="51" w:name="_Toc436717021"/>
-      <w:bookmarkStart w:id="52" w:name="_Toc436717870"/>
+      <w:bookmarkStart w:id="52" w:name="_Toc437041010"/>
       <w:r>
         <w:rPr>
           <w:rFonts w:ascii="Times New Roman" w:hAnsi="Times New Roman"/>
@@ -9562,12 +9911,11 @@
         </w:rPr>
       </w:pPr>
       <w:bookmarkStart w:id="53" w:name="_Toc436717022"/>
-      <w:bookmarkStart w:id="54" w:name="_Toc436717871"/>
-      <w:r>
-        <w:rPr>
-          <w:rFonts w:ascii="Times New Roman" w:hAnsi="Times New Roman"/>
-        </w:rPr>
-        <w:lastRenderedPageBreak/>
+      <w:bookmarkStart w:id="54" w:name="_Toc437041011"/>
+      <w:r>
+        <w:rPr>
+          <w:rFonts w:ascii="Times New Roman" w:hAnsi="Times New Roman"/>
+        </w:rPr>
         <w:t>Test Deliverable and Status Communication Vehicles</w:t>
       </w:r>
       <w:bookmarkEnd w:id="53"/>
@@ -9617,7 +9965,7 @@
         </w:rPr>
       </w:pPr>
       <w:bookmarkStart w:id="55" w:name="_Toc436717023"/>
-      <w:bookmarkStart w:id="56" w:name="_Toc436717872"/>
+      <w:bookmarkStart w:id="56" w:name="_Toc437041012"/>
       <w:r>
         <w:rPr>
           <w:rFonts w:ascii="Times New Roman" w:hAnsi="Times New Roman"/>
@@ -9727,6 +10075,7 @@
         <w:rPr>
           <w:rFonts w:ascii="Times New Roman" w:hAnsi="Times New Roman"/>
         </w:rPr>
+        <w:lastRenderedPageBreak/>
         <w:t>Updating integration tests of software</w:t>
       </w:r>
     </w:p>
@@ -9833,7 +10182,7 @@
         </w:rPr>
       </w:pPr>
       <w:bookmarkStart w:id="57" w:name="_Toc436717024"/>
-      <w:bookmarkStart w:id="58" w:name="_Toc436717873"/>
+      <w:bookmarkStart w:id="58" w:name="_Toc437041013"/>
       <w:r>
         <w:rPr>
           <w:rFonts w:ascii="Times New Roman" w:hAnsi="Times New Roman"/>
@@ -9873,7 +10222,7 @@
         </w:rPr>
       </w:pPr>
       <w:bookmarkStart w:id="59" w:name="_Toc436717025"/>
-      <w:bookmarkStart w:id="60" w:name="_Toc436717874"/>
+      <w:bookmarkStart w:id="60" w:name="_Toc437041014"/>
       <w:r>
         <w:rPr>
           <w:rFonts w:ascii="Times New Roman" w:hAnsi="Times New Roman"/>
@@ -9957,7 +10306,6 @@
         <w:rPr>
           <w:rFonts w:ascii="Times New Roman" w:hAnsi="Times New Roman"/>
         </w:rPr>
-        <w:lastRenderedPageBreak/>
         <w:t>The Test Manager is responsible for running complete test cycles</w:t>
       </w:r>
       <w:r>
@@ -9981,7 +10329,7 @@
         </w:rPr>
       </w:pPr>
       <w:bookmarkStart w:id="61" w:name="_Toc436717026"/>
-      <w:bookmarkStart w:id="62" w:name="_Toc436717875"/>
+      <w:bookmarkStart w:id="62" w:name="_Toc437041015"/>
       <w:r>
         <w:rPr>
           <w:rFonts w:ascii="Times New Roman" w:hAnsi="Times New Roman"/>
@@ -10290,7 +10638,7 @@
         </w:rPr>
       </w:pPr>
       <w:bookmarkStart w:id="63" w:name="_Toc436717027"/>
-      <w:bookmarkStart w:id="64" w:name="_Toc436717876"/>
+      <w:bookmarkStart w:id="64" w:name="_Toc437041016"/>
       <w:r>
         <w:rPr>
           <w:rFonts w:ascii="Times New Roman" w:hAnsi="Times New Roman"/>
@@ -10340,7 +10688,7 @@
         </w:rPr>
       </w:pPr>
       <w:bookmarkStart w:id="65" w:name="_Toc436717028"/>
-      <w:bookmarkStart w:id="66" w:name="_Toc436717877"/>
+      <w:bookmarkStart w:id="66" w:name="_Toc437041017"/>
       <w:r>
         <w:rPr>
           <w:rFonts w:ascii="Times New Roman" w:hAnsi="Times New Roman"/>
@@ -10514,7 +10862,7 @@
         <w:noProof/>
         <w:color w:val="5B9BD5" w:themeColor="accent1"/>
       </w:rPr>
-      <w:t>2</w:t>
+      <w:t>1</w:t>
     </w:r>
     <w:r>
       <w:rPr>
@@ -10551,7 +10899,7 @@
         <w:noProof/>
         <w:color w:val="5B9BD5" w:themeColor="accent1"/>
       </w:rPr>
-      <w:t>17</w:t>
+      <w:t>18</w:t>
     </w:r>
     <w:r>
       <w:rPr>
@@ -17712,7 +18060,7 @@
 </file>
 
 <file path=customXml/itemProps1.xml><?xml version="1.0" encoding="utf-8"?>
-<ds:datastoreItem xmlns:ds="http://schemas.openxmlformats.org/officeDocument/2006/customXml" ds:itemID="{B2585E19-2CBD-48BF-8064-834CC6479179}">
+<ds:datastoreItem xmlns:ds="http://schemas.openxmlformats.org/officeDocument/2006/customXml" ds:itemID="{21574EAC-99E5-4406-A670-C96C33083846}">
   <ds:schemaRefs>
     <ds:schemaRef ds:uri="http://schemas.openxmlformats.org/officeDocument/2006/bibliography"/>
   </ds:schemaRefs>

</xml_diff>

<commit_message>
Updated the traceability matrix to include the train movement prediction requirement. Updated the footer of each page to make it clearer what document each page is a part of.
</commit_message>
<xml_diff>
--- a/documentation/CPE 656 - Train Monitor Project - System Test Plan.docx
+++ b/documentation/CPE 656 - Train Monitor Project - System Test Plan.docx
@@ -195,7 +195,7 @@
           <w:rFonts w:ascii="Times New Roman" w:hAnsi="Times New Roman"/>
           <w:sz w:val="36"/>
         </w:rPr>
-        <w:t>12/04</w:t>
+        <w:t>12/08</w:t>
       </w:r>
       <w:r>
         <w:rPr>
@@ -239,8 +239,6 @@
         </w:rPr>
         <w:t>Rashad Madyun</w:t>
       </w:r>
-      <w:bookmarkStart w:id="0" w:name="_GoBack"/>
-      <w:bookmarkEnd w:id="0"/>
     </w:p>
     <w:p>
       <w:pPr>
@@ -267,6 +265,8 @@
           <w:szCs w:val="28"/>
         </w:rPr>
       </w:pPr>
+      <w:bookmarkStart w:id="0" w:name="_GoBack"/>
+      <w:bookmarkEnd w:id="0"/>
     </w:p>
     <w:p>
       <w:pPr>
@@ -1037,7 +1037,19 @@
               <w:rPr>
                 <w:rFonts w:ascii="Times New Roman" w:hAnsi="Times New Roman"/>
               </w:rPr>
-              <w:t>12/04/2015</w:t>
+              <w:t>12/0</w:t>
+            </w:r>
+            <w:r>
+              <w:rPr>
+                <w:rFonts w:ascii="Times New Roman" w:hAnsi="Times New Roman"/>
+              </w:rPr>
+              <w:t>8</w:t>
+            </w:r>
+            <w:r>
+              <w:rPr>
+                <w:rFonts w:ascii="Times New Roman" w:hAnsi="Times New Roman"/>
+              </w:rPr>
+              <w:t>/2015</w:t>
             </w:r>
           </w:p>
         </w:tc>
@@ -4634,15 +4646,15 @@
           <w:rFonts w:ascii="Times New Roman" w:hAnsi="Times New Roman"/>
         </w:rPr>
       </w:pPr>
-      <w:bookmarkStart w:id="5" w:name="_Toc436716999"/>
-      <w:bookmarkStart w:id="6" w:name="_Toc437040987"/>
+      <w:bookmarkStart w:id="5" w:name="_Toc437040987"/>
+      <w:bookmarkStart w:id="6" w:name="_Toc436716999"/>
       <w:r>
         <w:rPr>
           <w:rFonts w:ascii="Times New Roman" w:hAnsi="Times New Roman"/>
         </w:rPr>
         <w:t>Scope</w:t>
       </w:r>
-      <w:bookmarkEnd w:id="6"/>
+      <w:bookmarkEnd w:id="5"/>
     </w:p>
     <w:p>
       <w:pPr>
@@ -4875,19 +4887,7 @@
         <w:rPr>
           <w:rFonts w:ascii="Times New Roman" w:eastAsia="Calibri" w:hAnsi="Times New Roman"/>
         </w:rPr>
-        <w:t xml:space="preserve">, </w:t>
-      </w:r>
-      <w:r>
-        <w:rPr>
-          <w:rFonts w:ascii="Times New Roman" w:eastAsia="Calibri" w:hAnsi="Times New Roman"/>
-        </w:rPr>
-        <w:t>a</w:t>
-      </w:r>
-      <w:r>
-        <w:rPr>
-          <w:rFonts w:ascii="Times New Roman" w:eastAsia="Calibri" w:hAnsi="Times New Roman"/>
-        </w:rPr>
-        <w:t xml:space="preserve"> unit is attached to a rail car that is equipped with an Inertial Motion Unit (IMU) that measures the acceleration and angular velocity (rotational vectors) of the rail car as it is tugged by the train along the track. This unit, called a Motion Detection Unit, will send its collected measurements over WIFI to a train monitor terminal (i.e. computer) that will estimate the train’s position using numerical integration to solve for displacement kinematic equations. The resulting position is then displayed on the terminal as well as the layout of the track itself. RFID tags, whose position is already recorded in a database, will be used as the track markers and placed strategically throughout the track so that they can correct the position calculated from IMU measurements. Lastly, the monitor terminal displays representations of all of the switches on the track and allows the user to control them through a GUI that sends LOCONET messages to the track's switch controllers, which then control relays to change a switch’s state. Train control software, such as JMRI, is expected to be used to control/throttle the movement of the train via LOCONET messages to the Train Command Station.</w:t>
+        <w:t>, a unit is attached to a rail car that is equipped with an Inertial Motion Unit (IMU) that measures the acceleration and angular velocity (rotational vectors) of the rail car as it is tugged by the train along the track. This unit, called a Motion Detection Unit, will send its collected measurements over WIFI to a train monitor terminal (i.e. computer) that will estimate the train’s position using numerical integration to solve for displacement kinematic equations. The resulting position is then displayed on the terminal as well as the layout of the track itself. RFID tags, whose position is already recorded in a database, will be used as the track markers and placed strategically throughout the track so that they can correct the position calculated from IMU measurements. Lastly, the monitor terminal displays representations of all of the switches on the track and allows the user to control them through a GUI that sends LOCONET messages to the track's switch controllers, which then control relays to change a switch’s state. Train control software, such as JMRI, is expected to be used to control/throttle the movement of the train via LOCONET messages to the Train Command Station.</w:t>
       </w:r>
     </w:p>
     <w:p>
@@ -4904,7 +4904,7 @@
         </w:rPr>
         <w:t>Glossary</w:t>
       </w:r>
-      <w:bookmarkEnd w:id="5"/>
+      <w:bookmarkEnd w:id="6"/>
       <w:bookmarkEnd w:id="8"/>
     </w:p>
     <w:p>
@@ -5767,6 +5767,26 @@
           <w:rFonts w:ascii="Times New Roman" w:hAnsi="Times New Roman"/>
         </w:rPr>
         <w:t>Report the history of each train’s movements along the rail system.</w:t>
+      </w:r>
+    </w:p>
+    <w:p>
+      <w:pPr>
+        <w:pStyle w:val="Normal1"/>
+        <w:numPr>
+          <w:ilvl w:val="0"/>
+          <w:numId w:val="40"/>
+        </w:numPr>
+        <w:spacing w:after="0" w:line="240" w:lineRule="auto"/>
+        <w:rPr>
+          <w:rFonts w:ascii="Times New Roman" w:eastAsia="Times New Roman" w:hAnsi="Times New Roman"/>
+          <w:color w:val="000000"/>
+        </w:rPr>
+      </w:pPr>
+      <w:r>
+        <w:rPr>
+          <w:rFonts w:ascii="Times New Roman" w:hAnsi="Times New Roman"/>
+        </w:rPr>
+        <w:t>Predict the direction that a given train will go when it crosses the next switch in its path.</w:t>
       </w:r>
     </w:p>
     <w:p>
@@ -6121,6 +6141,7 @@
               <w:rPr>
                 <w:rFonts w:ascii="Times New Roman" w:hAnsi="Times New Roman"/>
               </w:rPr>
+              <w:lastRenderedPageBreak/>
               <w:t>Test Rotation Measurement</w:t>
             </w:r>
           </w:p>
@@ -6201,7 +6222,6 @@
               <w:rPr>
                 <w:rFonts w:ascii="Times New Roman" w:hAnsi="Times New Roman"/>
               </w:rPr>
-              <w:lastRenderedPageBreak/>
               <w:t>Test Train Marker Detection</w:t>
             </w:r>
           </w:p>
@@ -6324,6 +6344,12 @@
               </w:rPr>
               <w:t xml:space="preserve">TNE-2000, TNE-9000, TND-5000, GUI-1000, GUI-3000 </w:t>
             </w:r>
+            <w:r>
+              <w:rPr>
+                <w:rFonts w:ascii="Times New Roman" w:hAnsi="Times New Roman"/>
+              </w:rPr>
+              <w:t>, GUI-9000</w:t>
+            </w:r>
           </w:p>
         </w:tc>
       </w:tr>
@@ -8362,16 +8388,17 @@
           <w:ilvl w:val="0"/>
           <w:numId w:val="34"/>
         </w:numPr>
-        <w:contextualSpacing/>
-        <w:rPr>
-          <w:rFonts w:ascii="Times New Roman" w:hAnsi="Times New Roman"/>
-        </w:rPr>
-      </w:pPr>
-      <w:r>
-        <w:rPr>
-          <w:rFonts w:ascii="Times New Roman" w:hAnsi="Times New Roman"/>
-        </w:rPr>
-        <w:t>Control switches on the rail system.</w:t>
+        <w:spacing w:after="0" w:line="240" w:lineRule="auto"/>
+        <w:rPr>
+          <w:rFonts w:ascii="Times New Roman" w:eastAsia="Times New Roman" w:hAnsi="Times New Roman"/>
+          <w:color w:val="000000"/>
+        </w:rPr>
+      </w:pPr>
+      <w:r>
+        <w:rPr>
+          <w:rFonts w:ascii="Times New Roman" w:hAnsi="Times New Roman"/>
+        </w:rPr>
+        <w:t>Predict the direction that a given train will go when it crosses the next switch in its path.</w:t>
       </w:r>
     </w:p>
     <w:p>
@@ -8390,7 +8417,7 @@
         <w:rPr>
           <w:rFonts w:ascii="Times New Roman" w:hAnsi="Times New Roman"/>
         </w:rPr>
-        <w:t>Collect information to describe the shape and geometry of the track.</w:t>
+        <w:t>Control switches on the rail system.</w:t>
       </w:r>
     </w:p>
     <w:p>
@@ -8409,7 +8436,7 @@
         <w:rPr>
           <w:rFonts w:ascii="Times New Roman" w:hAnsi="Times New Roman"/>
         </w:rPr>
-        <w:t>Collect raw measurements used to estimate each train’s position.</w:t>
+        <w:t>Collect information to describe the shape and geometry of the track.</w:t>
       </w:r>
     </w:p>
     <w:p>
@@ -8428,7 +8455,7 @@
         <w:rPr>
           <w:rFonts w:ascii="Times New Roman" w:hAnsi="Times New Roman"/>
         </w:rPr>
-        <w:t>Alert when trains are too close together.</w:t>
+        <w:t>Collect raw measurements used to estimate each train’s position.</w:t>
       </w:r>
     </w:p>
     <w:p>
@@ -8447,6 +8474,25 @@
         <w:rPr>
           <w:rFonts w:ascii="Times New Roman" w:hAnsi="Times New Roman"/>
         </w:rPr>
+        <w:t>Alert when trains are too close together.</w:t>
+      </w:r>
+    </w:p>
+    <w:p>
+      <w:pPr>
+        <w:pStyle w:val="Normal1"/>
+        <w:numPr>
+          <w:ilvl w:val="0"/>
+          <w:numId w:val="34"/>
+        </w:numPr>
+        <w:contextualSpacing/>
+        <w:rPr>
+          <w:rFonts w:ascii="Times New Roman" w:hAnsi="Times New Roman"/>
+        </w:rPr>
+      </w:pPr>
+      <w:r>
+        <w:rPr>
+          <w:rFonts w:ascii="Times New Roman" w:hAnsi="Times New Roman"/>
+        </w:rPr>
         <w:t>Alert when there is a system failure.</w:t>
       </w:r>
     </w:p>
@@ -8471,7 +8517,6 @@
         <w:rPr>
           <w:rFonts w:ascii="Times New Roman" w:hAnsi="Times New Roman"/>
         </w:rPr>
-        <w:lastRenderedPageBreak/>
         <w:t>Use cases</w:t>
       </w:r>
       <w:bookmarkEnd w:id="37"/>
@@ -8493,7 +8538,13 @@
         <w:rPr>
           <w:rFonts w:ascii="Times New Roman" w:hAnsi="Times New Roman"/>
         </w:rPr>
-        <w:t>Monitor train</w:t>
+        <w:t>Monitor</w:t>
+      </w:r>
+      <w:r>
+        <w:rPr>
+          <w:rFonts w:ascii="Times New Roman" w:hAnsi="Times New Roman"/>
+        </w:rPr>
+        <w:t xml:space="preserve"> train</w:t>
       </w:r>
     </w:p>
     <w:p>
@@ -8512,45 +8563,7 @@
         <w:rPr>
           <w:rFonts w:ascii="Times New Roman" w:hAnsi="Times New Roman"/>
         </w:rPr>
-        <w:t>Learn geometry of railway</w:t>
-      </w:r>
-    </w:p>
-    <w:p>
-      <w:pPr>
-        <w:pStyle w:val="Normal1"/>
-        <w:numPr>
-          <w:ilvl w:val="0"/>
-          <w:numId w:val="33"/>
-        </w:numPr>
-        <w:contextualSpacing/>
-        <w:rPr>
-          <w:rFonts w:ascii="Times New Roman" w:hAnsi="Times New Roman"/>
-        </w:rPr>
-      </w:pPr>
-      <w:r>
-        <w:rPr>
-          <w:rFonts w:ascii="Times New Roman" w:hAnsi="Times New Roman"/>
-        </w:rPr>
         <w:t>Control track switches</w:t>
-      </w:r>
-    </w:p>
-    <w:p>
-      <w:pPr>
-        <w:pStyle w:val="Normal1"/>
-        <w:numPr>
-          <w:ilvl w:val="0"/>
-          <w:numId w:val="33"/>
-        </w:numPr>
-        <w:contextualSpacing/>
-        <w:rPr>
-          <w:rFonts w:ascii="Times New Roman" w:hAnsi="Times New Roman"/>
-        </w:rPr>
-      </w:pPr>
-      <w:r>
-        <w:rPr>
-          <w:rFonts w:ascii="Times New Roman" w:hAnsi="Times New Roman"/>
-        </w:rPr>
-        <w:t>Detect movement of location markers</w:t>
       </w:r>
     </w:p>
     <w:p>
@@ -10565,9 +10578,27 @@
       <w:pPr>
         <w:pStyle w:val="Normal1"/>
         <w:numPr>
-          <w:ilvl w:val="0"/>
+          <w:ilvl w:val="1"/>
           <w:numId w:val="44"/>
         </w:numPr>
+        <w:spacing w:after="0" w:line="240" w:lineRule="auto"/>
+        <w:rPr>
+          <w:rFonts w:ascii="Times New Roman" w:eastAsia="Times New Roman" w:hAnsi="Times New Roman"/>
+          <w:color w:val="000000"/>
+        </w:rPr>
+      </w:pPr>
+      <w:r>
+        <w:rPr>
+          <w:rFonts w:ascii="Times New Roman" w:hAnsi="Times New Roman"/>
+        </w:rPr>
+        <w:lastRenderedPageBreak/>
+        <w:t>Predict the direction that a given train will go when it crosses the next switch in its path.</w:t>
+      </w:r>
+    </w:p>
+    <w:p>
+      <w:pPr>
+        <w:pStyle w:val="Normal1"/>
+        <w:contextualSpacing/>
         <w:rPr>
           <w:rFonts w:ascii="Times New Roman" w:hAnsi="Times New Roman"/>
         </w:rPr>
@@ -10837,6 +10868,12 @@
       <w:rPr>
         <w:color w:val="5B9BD5" w:themeColor="accent1"/>
       </w:rPr>
+      <w:t xml:space="preserve">Train Trax STP: </w:t>
+    </w:r>
+    <w:r>
+      <w:rPr>
+        <w:color w:val="5B9BD5" w:themeColor="accent1"/>
+      </w:rPr>
       <w:t xml:space="preserve">Page </w:t>
     </w:r>
     <w:r>
@@ -15492,6 +15529,128 @@
     </w:lvl>
   </w:abstractNum>
   <w:abstractNum w:abstractNumId="38" w15:restartNumberingAfterBreak="0">
+    <w:nsid w:val="6A1327C5"/>
+    <w:multiLevelType w:val="multilevel"/>
+    <w:tmpl w:val="AFFCD496"/>
+    <w:lvl w:ilvl="0">
+      <w:start w:val="1"/>
+      <w:numFmt w:val="bullet"/>
+      <w:lvlText w:val=""/>
+      <w:lvlJc w:val="left"/>
+      <w:pPr>
+        <w:ind w:left="720" w:hanging="360"/>
+      </w:pPr>
+      <w:rPr>
+        <w:rFonts w:ascii="Symbol" w:hAnsi="Symbol" w:cs="Symbol" w:hint="default"/>
+        <w:sz w:val="20"/>
+      </w:rPr>
+    </w:lvl>
+    <w:lvl w:ilvl="1">
+      <w:start w:val="1"/>
+      <w:numFmt w:val="bullet"/>
+      <w:lvlText w:val="o"/>
+      <w:lvlJc w:val="left"/>
+      <w:pPr>
+        <w:ind w:left="1440" w:hanging="360"/>
+      </w:pPr>
+      <w:rPr>
+        <w:rFonts w:ascii="Courier New" w:hAnsi="Courier New" w:cs="Courier New" w:hint="default"/>
+        <w:sz w:val="20"/>
+      </w:rPr>
+    </w:lvl>
+    <w:lvl w:ilvl="2">
+      <w:start w:val="1"/>
+      <w:numFmt w:val="bullet"/>
+      <w:lvlText w:val=""/>
+      <w:lvlJc w:val="left"/>
+      <w:pPr>
+        <w:ind w:left="2160" w:hanging="360"/>
+      </w:pPr>
+      <w:rPr>
+        <w:rFonts w:ascii="Wingdings" w:hAnsi="Wingdings" w:cs="Wingdings" w:hint="default"/>
+        <w:sz w:val="20"/>
+      </w:rPr>
+    </w:lvl>
+    <w:lvl w:ilvl="3">
+      <w:start w:val="1"/>
+      <w:numFmt w:val="bullet"/>
+      <w:lvlText w:val=""/>
+      <w:lvlJc w:val="left"/>
+      <w:pPr>
+        <w:ind w:left="2880" w:hanging="360"/>
+      </w:pPr>
+      <w:rPr>
+        <w:rFonts w:ascii="Wingdings" w:hAnsi="Wingdings" w:cs="Wingdings" w:hint="default"/>
+        <w:sz w:val="20"/>
+      </w:rPr>
+    </w:lvl>
+    <w:lvl w:ilvl="4">
+      <w:start w:val="1"/>
+      <w:numFmt w:val="bullet"/>
+      <w:lvlText w:val=""/>
+      <w:lvlJc w:val="left"/>
+      <w:pPr>
+        <w:ind w:left="3600" w:hanging="360"/>
+      </w:pPr>
+      <w:rPr>
+        <w:rFonts w:ascii="Wingdings" w:hAnsi="Wingdings" w:cs="Wingdings" w:hint="default"/>
+        <w:sz w:val="20"/>
+      </w:rPr>
+    </w:lvl>
+    <w:lvl w:ilvl="5">
+      <w:start w:val="1"/>
+      <w:numFmt w:val="bullet"/>
+      <w:lvlText w:val=""/>
+      <w:lvlJc w:val="left"/>
+      <w:pPr>
+        <w:ind w:left="4320" w:hanging="360"/>
+      </w:pPr>
+      <w:rPr>
+        <w:rFonts w:ascii="Wingdings" w:hAnsi="Wingdings" w:cs="Wingdings" w:hint="default"/>
+        <w:sz w:val="20"/>
+      </w:rPr>
+    </w:lvl>
+    <w:lvl w:ilvl="6">
+      <w:start w:val="1"/>
+      <w:numFmt w:val="bullet"/>
+      <w:lvlText w:val=""/>
+      <w:lvlJc w:val="left"/>
+      <w:pPr>
+        <w:ind w:left="5040" w:hanging="360"/>
+      </w:pPr>
+      <w:rPr>
+        <w:rFonts w:ascii="Wingdings" w:hAnsi="Wingdings" w:cs="Wingdings" w:hint="default"/>
+        <w:sz w:val="20"/>
+      </w:rPr>
+    </w:lvl>
+    <w:lvl w:ilvl="7">
+      <w:start w:val="1"/>
+      <w:numFmt w:val="bullet"/>
+      <w:lvlText w:val=""/>
+      <w:lvlJc w:val="left"/>
+      <w:pPr>
+        <w:ind w:left="5760" w:hanging="360"/>
+      </w:pPr>
+      <w:rPr>
+        <w:rFonts w:ascii="Wingdings" w:hAnsi="Wingdings" w:cs="Wingdings" w:hint="default"/>
+        <w:sz w:val="20"/>
+      </w:rPr>
+    </w:lvl>
+    <w:lvl w:ilvl="8">
+      <w:start w:val="1"/>
+      <w:numFmt w:val="bullet"/>
+      <w:lvlText w:val=""/>
+      <w:lvlJc w:val="left"/>
+      <w:pPr>
+        <w:ind w:left="6480" w:hanging="360"/>
+      </w:pPr>
+      <w:rPr>
+        <w:rFonts w:ascii="Wingdings" w:hAnsi="Wingdings" w:cs="Wingdings" w:hint="default"/>
+        <w:sz w:val="20"/>
+      </w:rPr>
+    </w:lvl>
+  </w:abstractNum>
+  <w:abstractNum w:abstractNumId="39" w15:restartNumberingAfterBreak="0">
     <w:nsid w:val="6B0271D9"/>
     <w:multiLevelType w:val="multilevel"/>
     <w:tmpl w:val="C86EB420"/>
@@ -15613,7 +15772,7 @@
       </w:rPr>
     </w:lvl>
   </w:abstractNum>
-  <w:abstractNum w:abstractNumId="39" w15:restartNumberingAfterBreak="0">
+  <w:abstractNum w:abstractNumId="40" w15:restartNumberingAfterBreak="0">
     <w:nsid w:val="74344D65"/>
     <w:multiLevelType w:val="multilevel"/>
     <w:tmpl w:val="A586A486"/>
@@ -15735,7 +15894,7 @@
       </w:rPr>
     </w:lvl>
   </w:abstractNum>
-  <w:abstractNum w:abstractNumId="40" w15:restartNumberingAfterBreak="0">
+  <w:abstractNum w:abstractNumId="41" w15:restartNumberingAfterBreak="0">
     <w:nsid w:val="76D52324"/>
     <w:multiLevelType w:val="multilevel"/>
     <w:tmpl w:val="9EDCFEBA"/>
@@ -15857,7 +16016,7 @@
       </w:rPr>
     </w:lvl>
   </w:abstractNum>
-  <w:abstractNum w:abstractNumId="41" w15:restartNumberingAfterBreak="0">
+  <w:abstractNum w:abstractNumId="42" w15:restartNumberingAfterBreak="0">
     <w:nsid w:val="76FB3F9F"/>
     <w:multiLevelType w:val="multilevel"/>
     <w:tmpl w:val="0CD0C388"/>
@@ -15970,7 +16129,7 @@
       </w:rPr>
     </w:lvl>
   </w:abstractNum>
-  <w:abstractNum w:abstractNumId="42" w15:restartNumberingAfterBreak="0">
+  <w:abstractNum w:abstractNumId="43" w15:restartNumberingAfterBreak="0">
     <w:nsid w:val="77D15DC1"/>
     <w:multiLevelType w:val="multilevel"/>
     <w:tmpl w:val="DA628D0C"/>
@@ -16092,7 +16251,7 @@
       </w:rPr>
     </w:lvl>
   </w:abstractNum>
-  <w:abstractNum w:abstractNumId="43" w15:restartNumberingAfterBreak="0">
+  <w:abstractNum w:abstractNumId="44" w15:restartNumberingAfterBreak="0">
     <w:nsid w:val="77FE1D87"/>
     <w:multiLevelType w:val="multilevel"/>
     <w:tmpl w:val="E03CFA08"/>
@@ -16214,7 +16373,7 @@
       </w:rPr>
     </w:lvl>
   </w:abstractNum>
-  <w:abstractNum w:abstractNumId="44" w15:restartNumberingAfterBreak="0">
+  <w:abstractNum w:abstractNumId="45" w15:restartNumberingAfterBreak="0">
     <w:nsid w:val="7A585D58"/>
     <w:multiLevelType w:val="multilevel"/>
     <w:tmpl w:val="80363A40"/>
@@ -16361,7 +16520,7 @@
     <w:abstractNumId w:val="17"/>
   </w:num>
   <w:num w:numId="9">
-    <w:abstractNumId w:val="40"/>
+    <w:abstractNumId w:val="41"/>
   </w:num>
   <w:num w:numId="10">
     <w:abstractNumId w:val="34"/>
@@ -16370,7 +16529,7 @@
     <w:abstractNumId w:val="22"/>
   </w:num>
   <w:num w:numId="12">
-    <w:abstractNumId w:val="44"/>
+    <w:abstractNumId w:val="45"/>
   </w:num>
   <w:num w:numId="13">
     <w:abstractNumId w:val="8"/>
@@ -16394,7 +16553,7 @@
     <w:abstractNumId w:val="26"/>
   </w:num>
   <w:num w:numId="20">
-    <w:abstractNumId w:val="42"/>
+    <w:abstractNumId w:val="43"/>
   </w:num>
   <w:num w:numId="21">
     <w:abstractNumId w:val="20"/>
@@ -16403,7 +16562,7 @@
     <w:abstractNumId w:val="1"/>
   </w:num>
   <w:num w:numId="23">
-    <w:abstractNumId w:val="41"/>
+    <w:abstractNumId w:val="42"/>
   </w:num>
   <w:num w:numId="24">
     <w:abstractNumId w:val="31"/>
@@ -16418,7 +16577,7 @@
     <w:abstractNumId w:val="0"/>
   </w:num>
   <w:num w:numId="28">
-    <w:abstractNumId w:val="38"/>
+    <w:abstractNumId w:val="39"/>
   </w:num>
   <w:num w:numId="29">
     <w:abstractNumId w:val="24"/>
@@ -16445,7 +16604,7 @@
     <w:abstractNumId w:val="33"/>
   </w:num>
   <w:num w:numId="37">
-    <w:abstractNumId w:val="39"/>
+    <w:abstractNumId w:val="40"/>
   </w:num>
   <w:num w:numId="38">
     <w:abstractNumId w:val="29"/>
@@ -16457,7 +16616,7 @@
     <w:abstractNumId w:val="3"/>
   </w:num>
   <w:num w:numId="41">
-    <w:abstractNumId w:val="43"/>
+    <w:abstractNumId w:val="44"/>
   </w:num>
   <w:num w:numId="42">
     <w:abstractNumId w:val="2"/>
@@ -16470,6 +16629,9 @@
   </w:num>
   <w:num w:numId="45">
     <w:abstractNumId w:val="27"/>
+  </w:num>
+  <w:num w:numId="46">
+    <w:abstractNumId w:val="38"/>
   </w:num>
 </w:numbering>
 </file>
@@ -18060,7 +18222,7 @@
 </file>
 
 <file path=customXml/itemProps1.xml><?xml version="1.0" encoding="utf-8"?>
-<ds:datastoreItem xmlns:ds="http://schemas.openxmlformats.org/officeDocument/2006/customXml" ds:itemID="{21574EAC-99E5-4406-A670-C96C33083846}">
+<ds:datastoreItem xmlns:ds="http://schemas.openxmlformats.org/officeDocument/2006/customXml" ds:itemID="{BC8E8D14-0C66-4015-9187-1735883EA134}">
   <ds:schemaRefs>
     <ds:schemaRef ds:uri="http://schemas.openxmlformats.org/officeDocument/2006/bibliography"/>
   </ds:schemaRefs>

</xml_diff>